<commit_message>
add: file CRUD system
</commit_message>
<xml_diff>
--- a/Row Node Project/Project Note.docx
+++ b/Row Node Project/Project Note.docx
@@ -120,13 +120,33 @@
       <w:r>
         <w:t>Check up/down time</w:t>
       </w:r>
+      <w:bookmarkStart w:id="0" w:name="_GoBack"/>
+      <w:bookmarkEnd w:id="0"/>
     </w:p>
     <w:p>
       <w:r>
         <w:t>File System, Row node API</w:t>
       </w:r>
-      <w:bookmarkStart w:id="0" w:name="_GoBack"/>
-      <w:bookmarkEnd w:id="0"/>
+    </w:p>
+    <w:p>
+      <w:r>
+        <w:rPr>
+          <w:b/>
+          <w:bCs/>
+        </w:rPr>
+        <w:t>Note:</w:t>
+      </w:r>
+      <w:r>
+        <w:t xml:space="preserve"> to use node environment variable first need to run this command into </w:t>
+      </w:r>
+      <w:proofErr w:type="spellStart"/>
+      <w:r>
+        <w:t>cmd</w:t>
+      </w:r>
+      <w:proofErr w:type="spellEnd"/>
+      <w:r>
+        <w:t xml:space="preserve"> or vs code terminal: NODE_ENV=production. Here production means environment variable value</w:t>
+      </w:r>
     </w:p>
     <w:sectPr>
       <w:pgSz w:w="12240" w:h="15840"/>

</xml_diff>

<commit_message>
add: user post,get,put,delete method
</commit_message>
<xml_diff>
--- a/Row Node Project/Project Note.docx
+++ b/Row Node Project/Project Note.docx
@@ -120,33 +120,1364 @@
       <w:r>
         <w:t>Check up/down time</w:t>
       </w:r>
+    </w:p>
+    <w:p>
+      <w:r>
+        <w:t>File System, Row node API</w:t>
+      </w:r>
+    </w:p>
+    <w:p>
+      <w:r>
+        <w:rPr>
+          <w:b/>
+          <w:bCs/>
+        </w:rPr>
+        <w:t>Note:</w:t>
+      </w:r>
+      <w:r>
+        <w:t xml:space="preserve"> to use node environment variable first need to run this command into </w:t>
+      </w:r>
+      <w:proofErr w:type="spellStart"/>
+      <w:r>
+        <w:t>cmd</w:t>
+      </w:r>
+      <w:proofErr w:type="spellEnd"/>
+      <w:r>
+        <w:t xml:space="preserve"> or vs code terminal: NODE_ENV=production. Here production means environment variable value</w:t>
+      </w:r>
+    </w:p>
+    <w:p>
+      <w:pPr>
+        <w:shd w:val="clear" w:color="auto" w:fill="1F1F1F"/>
+        <w:spacing w:before="0" w:after="0" w:line="360" w:lineRule="atLeast"/>
+        <w:rPr>
+          <w:rFonts w:ascii="Consolas" w:eastAsia="Times New Roman" w:hAnsi="Consolas" w:cs="Times New Roman"/>
+          <w:color w:val="CCCCCC"/>
+          <w:sz w:val="27"/>
+          <w:szCs w:val="27"/>
+        </w:rPr>
+      </w:pPr>
+      <w:proofErr w:type="spellStart"/>
+      <w:proofErr w:type="gramStart"/>
+      <w:r>
+        <w:rPr>
+          <w:rFonts w:ascii="Consolas" w:eastAsia="Times New Roman" w:hAnsi="Consolas" w:cs="Times New Roman"/>
+          <w:color w:val="9CDCFE"/>
+          <w:sz w:val="27"/>
+          <w:szCs w:val="27"/>
+        </w:rPr>
+        <w:t>res</w:t>
+      </w:r>
+      <w:r>
+        <w:rPr>
+          <w:rFonts w:ascii="Consolas" w:eastAsia="Times New Roman" w:hAnsi="Consolas" w:cs="Times New Roman"/>
+          <w:color w:val="CCCCCC"/>
+          <w:sz w:val="27"/>
+          <w:szCs w:val="27"/>
+        </w:rPr>
+        <w:t>.</w:t>
+      </w:r>
+      <w:r>
+        <w:rPr>
+          <w:rFonts w:ascii="Consolas" w:eastAsia="Times New Roman" w:hAnsi="Consolas" w:cs="Times New Roman"/>
+          <w:color w:val="DCDCAA"/>
+          <w:sz w:val="27"/>
+          <w:szCs w:val="27"/>
+        </w:rPr>
+        <w:t>setHeader</w:t>
+      </w:r>
+      <w:proofErr w:type="spellEnd"/>
+      <w:proofErr w:type="gramEnd"/>
+      <w:r>
+        <w:rPr>
+          <w:rFonts w:ascii="Consolas" w:eastAsia="Times New Roman" w:hAnsi="Consolas" w:cs="Times New Roman"/>
+          <w:color w:val="CCCCCC"/>
+          <w:sz w:val="27"/>
+          <w:szCs w:val="27"/>
+        </w:rPr>
+        <w:t>(</w:t>
+      </w:r>
+      <w:r>
+        <w:rPr>
+          <w:rFonts w:ascii="Consolas" w:eastAsia="Times New Roman" w:hAnsi="Consolas" w:cs="Times New Roman"/>
+          <w:color w:val="CE9178"/>
+          <w:sz w:val="27"/>
+          <w:szCs w:val="27"/>
+        </w:rPr>
+        <w:t>"content-type"</w:t>
+      </w:r>
+      <w:r>
+        <w:rPr>
+          <w:rFonts w:ascii="Consolas" w:eastAsia="Times New Roman" w:hAnsi="Consolas" w:cs="Times New Roman"/>
+          <w:color w:val="CCCCCC"/>
+          <w:sz w:val="27"/>
+          <w:szCs w:val="27"/>
+        </w:rPr>
+        <w:t xml:space="preserve">, </w:t>
+      </w:r>
+      <w:r>
+        <w:rPr>
+          <w:rFonts w:ascii="Consolas" w:eastAsia="Times New Roman" w:hAnsi="Consolas" w:cs="Times New Roman"/>
+          <w:color w:val="CE9178"/>
+          <w:sz w:val="27"/>
+          <w:szCs w:val="27"/>
+        </w:rPr>
+        <w:t>"application/json"</w:t>
+      </w:r>
+      <w:r>
+        <w:rPr>
+          <w:rFonts w:ascii="Consolas" w:eastAsia="Times New Roman" w:hAnsi="Consolas" w:cs="Times New Roman"/>
+          <w:color w:val="CCCCCC"/>
+          <w:sz w:val="27"/>
+          <w:szCs w:val="27"/>
+        </w:rPr>
+        <w:t>);</w:t>
+      </w:r>
+    </w:p>
+    <w:p>
+      <w:r>
+        <w:t xml:space="preserve">use this to notify client that which type of data server pass to </w:t>
+      </w:r>
+      <w:r>
+        <w:t>client</w:t>
+      </w:r>
+    </w:p>
+    <w:p/>
+    <w:p>
+      <w:pPr>
+        <w:pStyle w:val="ListParagraph"/>
+        <w:numPr>
+          <w:ilvl w:val="0"/>
+          <w:numId w:val="1"/>
+        </w:numPr>
+      </w:pPr>
+      <w:r>
+        <w:t xml:space="preserve">Handle error handling while passing </w:t>
+      </w:r>
+      <w:proofErr w:type="spellStart"/>
+      <w:r>
+        <w:t>realData</w:t>
+      </w:r>
+      <w:proofErr w:type="spellEnd"/>
+      <w:r>
+        <w:t xml:space="preserve"> means post data. Use </w:t>
+      </w:r>
+      <w:proofErr w:type="spellStart"/>
+      <w:r>
+        <w:t>trycatch</w:t>
+      </w:r>
+      <w:proofErr w:type="spellEnd"/>
+      <w:r>
+        <w:t xml:space="preserve"> and if any error </w:t>
+      </w:r>
+      <w:proofErr w:type="gramStart"/>
+      <w:r>
+        <w:t>occur</w:t>
+      </w:r>
+      <w:proofErr w:type="gramEnd"/>
+      <w:r>
+        <w:t xml:space="preserve"> then set </w:t>
+      </w:r>
+      <w:proofErr w:type="spellStart"/>
+      <w:r>
+        <w:t>realData</w:t>
+      </w:r>
+      <w:proofErr w:type="spellEnd"/>
+      <w:r>
+        <w:t xml:space="preserve"> as empty object otherwise in try block set it to </w:t>
+      </w:r>
+      <w:proofErr w:type="spellStart"/>
+      <w:r>
+        <w:t>realData</w:t>
+      </w:r>
+      <w:proofErr w:type="spellEnd"/>
+      <w:r>
+        <w:t>.</w:t>
+      </w:r>
+    </w:p>
+    <w:p>
+      <w:pPr>
+        <w:pStyle w:val="ListParagraph"/>
+        <w:numPr>
+          <w:ilvl w:val="0"/>
+          <w:numId w:val="1"/>
+        </w:numPr>
+      </w:pPr>
+      <w:r>
+        <w:t>Do it into another function(</w:t>
+      </w:r>
+      <w:proofErr w:type="spellStart"/>
+      <w:r>
+        <w:t>realData</w:t>
+      </w:r>
+      <w:proofErr w:type="spellEnd"/>
+      <w:r>
+        <w:t>)… inside ‘</w:t>
+      </w:r>
+      <w:proofErr w:type="spellStart"/>
+      <w:r>
+        <w:t>parseData</w:t>
+      </w:r>
+      <w:proofErr w:type="spellEnd"/>
+      <w:r>
+        <w:t>(</w:t>
+      </w:r>
+      <w:proofErr w:type="spellStart"/>
+      <w:r>
+        <w:t>jsonString</w:t>
+      </w:r>
+      <w:proofErr w:type="spellEnd"/>
+      <w:r>
+        <w:t>)’ use try catch and use one variable. Return actual data inside try block and return empty inside catch block</w:t>
+      </w:r>
+    </w:p>
+    <w:p>
+      <w:pPr>
+        <w:pStyle w:val="ListParagraph"/>
+        <w:numPr>
+          <w:ilvl w:val="0"/>
+          <w:numId w:val="1"/>
+        </w:numPr>
+        <w:shd w:val="clear" w:color="auto" w:fill="1F1F1F"/>
+        <w:spacing w:before="0" w:after="0" w:line="360" w:lineRule="atLeast"/>
+        <w:rPr>
+          <w:rFonts w:ascii="Consolas" w:eastAsia="Times New Roman" w:hAnsi="Consolas" w:cs="Times New Roman"/>
+          <w:color w:val="CCCCCC"/>
+          <w:sz w:val="27"/>
+          <w:szCs w:val="27"/>
+        </w:rPr>
+      </w:pPr>
+      <w:r>
+        <w:rPr>
+          <w:rFonts w:ascii="Consolas" w:eastAsia="Times New Roman" w:hAnsi="Consolas" w:cs="Times New Roman"/>
+          <w:color w:val="6A9955"/>
+          <w:sz w:val="27"/>
+          <w:szCs w:val="27"/>
+        </w:rPr>
+        <w:t>/*</w:t>
+      </w:r>
+    </w:p>
+    <w:p>
+      <w:pPr>
+        <w:pStyle w:val="ListParagraph"/>
+        <w:numPr>
+          <w:ilvl w:val="0"/>
+          <w:numId w:val="1"/>
+        </w:numPr>
+        <w:shd w:val="clear" w:color="auto" w:fill="1F1F1F"/>
+        <w:spacing w:before="0" w:after="0" w:line="360" w:lineRule="atLeast"/>
+        <w:rPr>
+          <w:rFonts w:ascii="Consolas" w:eastAsia="Times New Roman" w:hAnsi="Consolas" w:cs="Times New Roman"/>
+          <w:color w:val="CCCCCC"/>
+          <w:sz w:val="27"/>
+          <w:szCs w:val="27"/>
+        </w:rPr>
+      </w:pPr>
+      <w:r>
+        <w:rPr>
+          <w:rFonts w:ascii="Consolas" w:eastAsia="Times New Roman" w:hAnsi="Consolas" w:cs="Times New Roman"/>
+          <w:color w:val="6A9955"/>
+          <w:sz w:val="27"/>
+          <w:szCs w:val="27"/>
+        </w:rPr>
+        <w:t> * Title: Utilities</w:t>
+      </w:r>
+    </w:p>
+    <w:p>
+      <w:pPr>
+        <w:pStyle w:val="ListParagraph"/>
+        <w:numPr>
+          <w:ilvl w:val="0"/>
+          <w:numId w:val="1"/>
+        </w:numPr>
+        <w:shd w:val="clear" w:color="auto" w:fill="1F1F1F"/>
+        <w:spacing w:before="0" w:after="0" w:line="360" w:lineRule="atLeast"/>
+        <w:rPr>
+          <w:rFonts w:ascii="Consolas" w:eastAsia="Times New Roman" w:hAnsi="Consolas" w:cs="Times New Roman"/>
+          <w:color w:val="CCCCCC"/>
+          <w:sz w:val="27"/>
+          <w:szCs w:val="27"/>
+        </w:rPr>
+      </w:pPr>
+      <w:r>
+        <w:rPr>
+          <w:rFonts w:ascii="Consolas" w:eastAsia="Times New Roman" w:hAnsi="Consolas" w:cs="Times New Roman"/>
+          <w:color w:val="6A9955"/>
+          <w:sz w:val="27"/>
+          <w:szCs w:val="27"/>
+        </w:rPr>
+        <w:t> * Description: Important utility functions</w:t>
+      </w:r>
+    </w:p>
+    <w:p>
+      <w:pPr>
+        <w:pStyle w:val="ListParagraph"/>
+        <w:numPr>
+          <w:ilvl w:val="0"/>
+          <w:numId w:val="1"/>
+        </w:numPr>
+        <w:shd w:val="clear" w:color="auto" w:fill="1F1F1F"/>
+        <w:spacing w:before="0" w:after="0" w:line="360" w:lineRule="atLeast"/>
+        <w:rPr>
+          <w:rFonts w:ascii="Consolas" w:eastAsia="Times New Roman" w:hAnsi="Consolas" w:cs="Times New Roman"/>
+          <w:color w:val="CCCCCC"/>
+          <w:sz w:val="27"/>
+          <w:szCs w:val="27"/>
+        </w:rPr>
+      </w:pPr>
+      <w:r>
+        <w:rPr>
+          <w:rFonts w:ascii="Consolas" w:eastAsia="Times New Roman" w:hAnsi="Consolas" w:cs="Times New Roman"/>
+          <w:color w:val="6A9955"/>
+          <w:sz w:val="27"/>
+          <w:szCs w:val="27"/>
+        </w:rPr>
+        <w:t> * Author: Masud Rana</w:t>
+      </w:r>
+    </w:p>
+    <w:p>
+      <w:pPr>
+        <w:pStyle w:val="ListParagraph"/>
+        <w:numPr>
+          <w:ilvl w:val="0"/>
+          <w:numId w:val="1"/>
+        </w:numPr>
+        <w:shd w:val="clear" w:color="auto" w:fill="1F1F1F"/>
+        <w:spacing w:before="0" w:after="0" w:line="360" w:lineRule="atLeast"/>
+        <w:rPr>
+          <w:rFonts w:ascii="Consolas" w:eastAsia="Times New Roman" w:hAnsi="Consolas" w:cs="Times New Roman"/>
+          <w:color w:val="CCCCCC"/>
+          <w:sz w:val="27"/>
+          <w:szCs w:val="27"/>
+        </w:rPr>
+      </w:pPr>
+      <w:r>
+        <w:rPr>
+          <w:rFonts w:ascii="Consolas" w:eastAsia="Times New Roman" w:hAnsi="Consolas" w:cs="Times New Roman"/>
+          <w:color w:val="6A9955"/>
+          <w:sz w:val="27"/>
+          <w:szCs w:val="27"/>
+        </w:rPr>
+        <w:t> * Date: 26/10/2023</w:t>
+      </w:r>
+    </w:p>
+    <w:p>
+      <w:pPr>
+        <w:pStyle w:val="ListParagraph"/>
+        <w:numPr>
+          <w:ilvl w:val="0"/>
+          <w:numId w:val="1"/>
+        </w:numPr>
+        <w:shd w:val="clear" w:color="auto" w:fill="1F1F1F"/>
+        <w:spacing w:before="0" w:after="0" w:line="360" w:lineRule="atLeast"/>
+        <w:rPr>
+          <w:rFonts w:ascii="Consolas" w:eastAsia="Times New Roman" w:hAnsi="Consolas" w:cs="Times New Roman"/>
+          <w:color w:val="CCCCCC"/>
+          <w:sz w:val="27"/>
+          <w:szCs w:val="27"/>
+        </w:rPr>
+      </w:pPr>
+      <w:r>
+        <w:rPr>
+          <w:rFonts w:ascii="Consolas" w:eastAsia="Times New Roman" w:hAnsi="Consolas" w:cs="Times New Roman"/>
+          <w:color w:val="6A9955"/>
+          <w:sz w:val="27"/>
+          <w:szCs w:val="27"/>
+        </w:rPr>
+        <w:t> */</w:t>
+      </w:r>
+    </w:p>
+    <w:p>
+      <w:pPr>
+        <w:pStyle w:val="ListParagraph"/>
+        <w:numPr>
+          <w:ilvl w:val="0"/>
+          <w:numId w:val="1"/>
+        </w:numPr>
+        <w:shd w:val="clear" w:color="auto" w:fill="1F1F1F"/>
+        <w:spacing w:before="0" w:after="0" w:line="360" w:lineRule="atLeast"/>
+        <w:rPr>
+          <w:rFonts w:ascii="Consolas" w:eastAsia="Times New Roman" w:hAnsi="Consolas" w:cs="Times New Roman"/>
+          <w:color w:val="CCCCCC"/>
+          <w:sz w:val="27"/>
+          <w:szCs w:val="27"/>
+        </w:rPr>
+      </w:pPr>
+    </w:p>
+    <w:p>
+      <w:pPr>
+        <w:pStyle w:val="ListParagraph"/>
+        <w:numPr>
+          <w:ilvl w:val="0"/>
+          <w:numId w:val="1"/>
+        </w:numPr>
+        <w:shd w:val="clear" w:color="auto" w:fill="1F1F1F"/>
+        <w:spacing w:before="0" w:after="0" w:line="360" w:lineRule="atLeast"/>
+        <w:rPr>
+          <w:rFonts w:ascii="Consolas" w:eastAsia="Times New Roman" w:hAnsi="Consolas" w:cs="Times New Roman"/>
+          <w:color w:val="CCCCCC"/>
+          <w:sz w:val="27"/>
+          <w:szCs w:val="27"/>
+        </w:rPr>
+      </w:pPr>
+      <w:r>
+        <w:rPr>
+          <w:rFonts w:ascii="Consolas" w:eastAsia="Times New Roman" w:hAnsi="Consolas" w:cs="Times New Roman"/>
+          <w:color w:val="6A9955"/>
+          <w:sz w:val="27"/>
+          <w:szCs w:val="27"/>
+        </w:rPr>
+        <w:t>// Dependencies</w:t>
+      </w:r>
+    </w:p>
+    <w:p>
+      <w:pPr>
+        <w:pStyle w:val="ListParagraph"/>
+        <w:numPr>
+          <w:ilvl w:val="0"/>
+          <w:numId w:val="1"/>
+        </w:numPr>
+        <w:shd w:val="clear" w:color="auto" w:fill="1F1F1F"/>
+        <w:spacing w:before="0" w:after="0" w:line="360" w:lineRule="atLeast"/>
+        <w:rPr>
+          <w:rFonts w:ascii="Consolas" w:eastAsia="Times New Roman" w:hAnsi="Consolas" w:cs="Times New Roman"/>
+          <w:color w:val="CCCCCC"/>
+          <w:sz w:val="27"/>
+          <w:szCs w:val="27"/>
+        </w:rPr>
+      </w:pPr>
+    </w:p>
+    <w:p>
+      <w:pPr>
+        <w:pStyle w:val="ListParagraph"/>
+        <w:numPr>
+          <w:ilvl w:val="0"/>
+          <w:numId w:val="1"/>
+        </w:numPr>
+        <w:shd w:val="clear" w:color="auto" w:fill="1F1F1F"/>
+        <w:spacing w:before="0" w:after="0" w:line="360" w:lineRule="atLeast"/>
+        <w:rPr>
+          <w:rFonts w:ascii="Consolas" w:eastAsia="Times New Roman" w:hAnsi="Consolas" w:cs="Times New Roman"/>
+          <w:color w:val="CCCCCC"/>
+          <w:sz w:val="27"/>
+          <w:szCs w:val="27"/>
+        </w:rPr>
+      </w:pPr>
+      <w:r>
+        <w:rPr>
+          <w:rFonts w:ascii="Consolas" w:eastAsia="Times New Roman" w:hAnsi="Consolas" w:cs="Times New Roman"/>
+          <w:color w:val="6A9955"/>
+          <w:sz w:val="27"/>
+          <w:szCs w:val="27"/>
+        </w:rPr>
+        <w:t>// module scaffolding</w:t>
+      </w:r>
+    </w:p>
+    <w:p>
+      <w:pPr>
+        <w:pStyle w:val="ListParagraph"/>
+        <w:numPr>
+          <w:ilvl w:val="0"/>
+          <w:numId w:val="1"/>
+        </w:numPr>
+        <w:shd w:val="clear" w:color="auto" w:fill="1F1F1F"/>
+        <w:spacing w:before="0" w:after="0" w:line="360" w:lineRule="atLeast"/>
+        <w:rPr>
+          <w:rFonts w:ascii="Consolas" w:eastAsia="Times New Roman" w:hAnsi="Consolas" w:cs="Times New Roman"/>
+          <w:color w:val="CCCCCC"/>
+          <w:sz w:val="27"/>
+          <w:szCs w:val="27"/>
+        </w:rPr>
+      </w:pPr>
+      <w:r>
+        <w:rPr>
+          <w:rFonts w:ascii="Consolas" w:eastAsia="Times New Roman" w:hAnsi="Consolas" w:cs="Times New Roman"/>
+          <w:color w:val="569CD6"/>
+          <w:sz w:val="27"/>
+          <w:szCs w:val="27"/>
+        </w:rPr>
+        <w:t>const</w:t>
+      </w:r>
+      <w:r>
+        <w:rPr>
+          <w:rFonts w:ascii="Consolas" w:eastAsia="Times New Roman" w:hAnsi="Consolas" w:cs="Times New Roman"/>
+          <w:color w:val="CCCCCC"/>
+          <w:sz w:val="27"/>
+          <w:szCs w:val="27"/>
+        </w:rPr>
+        <w:t xml:space="preserve"> </w:t>
+      </w:r>
+      <w:r>
+        <w:rPr>
+          <w:rFonts w:ascii="Consolas" w:eastAsia="Times New Roman" w:hAnsi="Consolas" w:cs="Times New Roman"/>
+          <w:color w:val="4FC1FF"/>
+          <w:sz w:val="27"/>
+          <w:szCs w:val="27"/>
+        </w:rPr>
+        <w:t>utilities</w:t>
+      </w:r>
+      <w:r>
+        <w:rPr>
+          <w:rFonts w:ascii="Consolas" w:eastAsia="Times New Roman" w:hAnsi="Consolas" w:cs="Times New Roman"/>
+          <w:color w:val="CCCCCC"/>
+          <w:sz w:val="27"/>
+          <w:szCs w:val="27"/>
+        </w:rPr>
+        <w:t xml:space="preserve"> </w:t>
+      </w:r>
+      <w:r>
+        <w:rPr>
+          <w:rFonts w:ascii="Consolas" w:eastAsia="Times New Roman" w:hAnsi="Consolas" w:cs="Times New Roman"/>
+          <w:color w:val="D4D4D4"/>
+          <w:sz w:val="27"/>
+          <w:szCs w:val="27"/>
+        </w:rPr>
+        <w:t>=</w:t>
+      </w:r>
+      <w:r>
+        <w:rPr>
+          <w:rFonts w:ascii="Consolas" w:eastAsia="Times New Roman" w:hAnsi="Consolas" w:cs="Times New Roman"/>
+          <w:color w:val="CCCCCC"/>
+          <w:sz w:val="27"/>
+          <w:szCs w:val="27"/>
+        </w:rPr>
+        <w:t xml:space="preserve"> {};</w:t>
+      </w:r>
+    </w:p>
+    <w:p>
+      <w:pPr>
+        <w:pStyle w:val="ListParagraph"/>
+        <w:numPr>
+          <w:ilvl w:val="0"/>
+          <w:numId w:val="1"/>
+        </w:numPr>
+        <w:shd w:val="clear" w:color="auto" w:fill="1F1F1F"/>
+        <w:spacing w:before="0" w:after="0" w:line="360" w:lineRule="atLeast"/>
+        <w:rPr>
+          <w:rFonts w:ascii="Consolas" w:eastAsia="Times New Roman" w:hAnsi="Consolas" w:cs="Times New Roman"/>
+          <w:color w:val="CCCCCC"/>
+          <w:sz w:val="27"/>
+          <w:szCs w:val="27"/>
+        </w:rPr>
+      </w:pPr>
+    </w:p>
+    <w:p>
+      <w:pPr>
+        <w:pStyle w:val="ListParagraph"/>
+        <w:numPr>
+          <w:ilvl w:val="0"/>
+          <w:numId w:val="1"/>
+        </w:numPr>
+        <w:shd w:val="clear" w:color="auto" w:fill="1F1F1F"/>
+        <w:spacing w:before="0" w:after="0" w:line="360" w:lineRule="atLeast"/>
+        <w:rPr>
+          <w:rFonts w:ascii="Consolas" w:eastAsia="Times New Roman" w:hAnsi="Consolas" w:cs="Times New Roman"/>
+          <w:color w:val="CCCCCC"/>
+          <w:sz w:val="27"/>
+          <w:szCs w:val="27"/>
+        </w:rPr>
+      </w:pPr>
+      <w:r>
+        <w:rPr>
+          <w:rFonts w:ascii="Consolas" w:eastAsia="Times New Roman" w:hAnsi="Consolas" w:cs="Times New Roman"/>
+          <w:color w:val="6A9955"/>
+          <w:sz w:val="27"/>
+          <w:szCs w:val="27"/>
+        </w:rPr>
+        <w:t>// parse JSON string to Object</w:t>
+      </w:r>
+    </w:p>
+    <w:p>
+      <w:pPr>
+        <w:pStyle w:val="ListParagraph"/>
+        <w:numPr>
+          <w:ilvl w:val="0"/>
+          <w:numId w:val="1"/>
+        </w:numPr>
+        <w:shd w:val="clear" w:color="auto" w:fill="1F1F1F"/>
+        <w:spacing w:before="0" w:after="0" w:line="360" w:lineRule="atLeast"/>
+        <w:rPr>
+          <w:rFonts w:ascii="Consolas" w:eastAsia="Times New Roman" w:hAnsi="Consolas" w:cs="Times New Roman"/>
+          <w:color w:val="CCCCCC"/>
+          <w:sz w:val="27"/>
+          <w:szCs w:val="27"/>
+        </w:rPr>
+      </w:pPr>
+      <w:proofErr w:type="spellStart"/>
+      <w:proofErr w:type="gramStart"/>
+      <w:r>
+        <w:rPr>
+          <w:rFonts w:ascii="Consolas" w:eastAsia="Times New Roman" w:hAnsi="Consolas" w:cs="Times New Roman"/>
+          <w:color w:val="4FC1FF"/>
+          <w:sz w:val="27"/>
+          <w:szCs w:val="27"/>
+        </w:rPr>
+        <w:t>utilities</w:t>
+      </w:r>
+      <w:r>
+        <w:rPr>
+          <w:rFonts w:ascii="Consolas" w:eastAsia="Times New Roman" w:hAnsi="Consolas" w:cs="Times New Roman"/>
+          <w:color w:val="CCCCCC"/>
+          <w:sz w:val="27"/>
+          <w:szCs w:val="27"/>
+        </w:rPr>
+        <w:t>.</w:t>
+      </w:r>
+      <w:r>
+        <w:rPr>
+          <w:rFonts w:ascii="Consolas" w:eastAsia="Times New Roman" w:hAnsi="Consolas" w:cs="Times New Roman"/>
+          <w:color w:val="DCDCAA"/>
+          <w:sz w:val="27"/>
+          <w:szCs w:val="27"/>
+        </w:rPr>
+        <w:t>parseJSON</w:t>
+      </w:r>
+      <w:proofErr w:type="spellEnd"/>
+      <w:proofErr w:type="gramEnd"/>
+      <w:r>
+        <w:rPr>
+          <w:rFonts w:ascii="Consolas" w:eastAsia="Times New Roman" w:hAnsi="Consolas" w:cs="Times New Roman"/>
+          <w:color w:val="CCCCCC"/>
+          <w:sz w:val="27"/>
+          <w:szCs w:val="27"/>
+        </w:rPr>
+        <w:t xml:space="preserve"> </w:t>
+      </w:r>
+      <w:r>
+        <w:rPr>
+          <w:rFonts w:ascii="Consolas" w:eastAsia="Times New Roman" w:hAnsi="Consolas" w:cs="Times New Roman"/>
+          <w:color w:val="D4D4D4"/>
+          <w:sz w:val="27"/>
+          <w:szCs w:val="27"/>
+        </w:rPr>
+        <w:t>=</w:t>
+      </w:r>
+      <w:r>
+        <w:rPr>
+          <w:rFonts w:ascii="Consolas" w:eastAsia="Times New Roman" w:hAnsi="Consolas" w:cs="Times New Roman"/>
+          <w:color w:val="CCCCCC"/>
+          <w:sz w:val="27"/>
+          <w:szCs w:val="27"/>
+        </w:rPr>
+        <w:t xml:space="preserve"> (</w:t>
+      </w:r>
+      <w:proofErr w:type="spellStart"/>
+      <w:r>
+        <w:rPr>
+          <w:rFonts w:ascii="Consolas" w:eastAsia="Times New Roman" w:hAnsi="Consolas" w:cs="Times New Roman"/>
+          <w:color w:val="9CDCFE"/>
+          <w:sz w:val="27"/>
+          <w:szCs w:val="27"/>
+        </w:rPr>
+        <w:t>jsonString</w:t>
+      </w:r>
+      <w:proofErr w:type="spellEnd"/>
+      <w:r>
+        <w:rPr>
+          <w:rFonts w:ascii="Consolas" w:eastAsia="Times New Roman" w:hAnsi="Consolas" w:cs="Times New Roman"/>
+          <w:color w:val="CCCCCC"/>
+          <w:sz w:val="27"/>
+          <w:szCs w:val="27"/>
+        </w:rPr>
+        <w:t xml:space="preserve">) </w:t>
+      </w:r>
+      <w:r>
+        <w:rPr>
+          <w:rFonts w:ascii="Consolas" w:eastAsia="Times New Roman" w:hAnsi="Consolas" w:cs="Times New Roman"/>
+          <w:color w:val="569CD6"/>
+          <w:sz w:val="27"/>
+          <w:szCs w:val="27"/>
+        </w:rPr>
+        <w:t>=&gt;</w:t>
+      </w:r>
+      <w:r>
+        <w:rPr>
+          <w:rFonts w:ascii="Consolas" w:eastAsia="Times New Roman" w:hAnsi="Consolas" w:cs="Times New Roman"/>
+          <w:color w:val="CCCCCC"/>
+          <w:sz w:val="27"/>
+          <w:szCs w:val="27"/>
+        </w:rPr>
+        <w:t xml:space="preserve"> {</w:t>
+      </w:r>
+    </w:p>
+    <w:p>
+      <w:pPr>
+        <w:pStyle w:val="ListParagraph"/>
+        <w:numPr>
+          <w:ilvl w:val="0"/>
+          <w:numId w:val="1"/>
+        </w:numPr>
+        <w:shd w:val="clear" w:color="auto" w:fill="1F1F1F"/>
+        <w:spacing w:before="0" w:after="0" w:line="360" w:lineRule="atLeast"/>
+        <w:rPr>
+          <w:rFonts w:ascii="Consolas" w:eastAsia="Times New Roman" w:hAnsi="Consolas" w:cs="Times New Roman"/>
+          <w:color w:val="CCCCCC"/>
+          <w:sz w:val="27"/>
+          <w:szCs w:val="27"/>
+        </w:rPr>
+      </w:pPr>
+      <w:r>
+        <w:rPr>
+          <w:rFonts w:ascii="Consolas" w:eastAsia="Times New Roman" w:hAnsi="Consolas" w:cs="Times New Roman"/>
+          <w:color w:val="CCCCCC"/>
+          <w:sz w:val="27"/>
+          <w:szCs w:val="27"/>
+        </w:rPr>
+        <w:t xml:space="preserve">  </w:t>
+      </w:r>
+      <w:r>
+        <w:rPr>
+          <w:rFonts w:ascii="Consolas" w:eastAsia="Times New Roman" w:hAnsi="Consolas" w:cs="Times New Roman"/>
+          <w:color w:val="569CD6"/>
+          <w:sz w:val="27"/>
+          <w:szCs w:val="27"/>
+        </w:rPr>
+        <w:t>let</w:t>
+      </w:r>
+      <w:r>
+        <w:rPr>
+          <w:rFonts w:ascii="Consolas" w:eastAsia="Times New Roman" w:hAnsi="Consolas" w:cs="Times New Roman"/>
+          <w:color w:val="CCCCCC"/>
+          <w:sz w:val="27"/>
+          <w:szCs w:val="27"/>
+        </w:rPr>
+        <w:t xml:space="preserve"> </w:t>
+      </w:r>
+      <w:r>
+        <w:rPr>
+          <w:rFonts w:ascii="Consolas" w:eastAsia="Times New Roman" w:hAnsi="Consolas" w:cs="Times New Roman"/>
+          <w:color w:val="9CDCFE"/>
+          <w:sz w:val="27"/>
+          <w:szCs w:val="27"/>
+        </w:rPr>
+        <w:t>output</w:t>
+      </w:r>
+      <w:r>
+        <w:rPr>
+          <w:rFonts w:ascii="Consolas" w:eastAsia="Times New Roman" w:hAnsi="Consolas" w:cs="Times New Roman"/>
+          <w:color w:val="CCCCCC"/>
+          <w:sz w:val="27"/>
+          <w:szCs w:val="27"/>
+        </w:rPr>
+        <w:t xml:space="preserve"> </w:t>
+      </w:r>
+      <w:r>
+        <w:rPr>
+          <w:rFonts w:ascii="Consolas" w:eastAsia="Times New Roman" w:hAnsi="Consolas" w:cs="Times New Roman"/>
+          <w:color w:val="D4D4D4"/>
+          <w:sz w:val="27"/>
+          <w:szCs w:val="27"/>
+        </w:rPr>
+        <w:t>=</w:t>
+      </w:r>
+      <w:r>
+        <w:rPr>
+          <w:rFonts w:ascii="Consolas" w:eastAsia="Times New Roman" w:hAnsi="Consolas" w:cs="Times New Roman"/>
+          <w:color w:val="CCCCCC"/>
+          <w:sz w:val="27"/>
+          <w:szCs w:val="27"/>
+        </w:rPr>
+        <w:t xml:space="preserve"> {};</w:t>
+      </w:r>
+    </w:p>
+    <w:p>
+      <w:pPr>
+        <w:pStyle w:val="ListParagraph"/>
+        <w:numPr>
+          <w:ilvl w:val="0"/>
+          <w:numId w:val="1"/>
+        </w:numPr>
+        <w:shd w:val="clear" w:color="auto" w:fill="1F1F1F"/>
+        <w:spacing w:before="0" w:after="0" w:line="360" w:lineRule="atLeast"/>
+        <w:rPr>
+          <w:rFonts w:ascii="Consolas" w:eastAsia="Times New Roman" w:hAnsi="Consolas" w:cs="Times New Roman"/>
+          <w:color w:val="CCCCCC"/>
+          <w:sz w:val="27"/>
+          <w:szCs w:val="27"/>
+        </w:rPr>
+      </w:pPr>
+      <w:r>
+        <w:rPr>
+          <w:rFonts w:ascii="Consolas" w:eastAsia="Times New Roman" w:hAnsi="Consolas" w:cs="Times New Roman"/>
+          <w:color w:val="CCCCCC"/>
+          <w:sz w:val="27"/>
+          <w:szCs w:val="27"/>
+        </w:rPr>
+        <w:t xml:space="preserve">  </w:t>
+      </w:r>
+      <w:r>
+        <w:rPr>
+          <w:rFonts w:ascii="Consolas" w:eastAsia="Times New Roman" w:hAnsi="Consolas" w:cs="Times New Roman"/>
+          <w:color w:val="C586C0"/>
+          <w:sz w:val="27"/>
+          <w:szCs w:val="27"/>
+        </w:rPr>
+        <w:t>try</w:t>
+      </w:r>
+      <w:r>
+        <w:rPr>
+          <w:rFonts w:ascii="Consolas" w:eastAsia="Times New Roman" w:hAnsi="Consolas" w:cs="Times New Roman"/>
+          <w:color w:val="CCCCCC"/>
+          <w:sz w:val="27"/>
+          <w:szCs w:val="27"/>
+        </w:rPr>
+        <w:t xml:space="preserve"> {</w:t>
+      </w:r>
+    </w:p>
+    <w:p>
+      <w:pPr>
+        <w:pStyle w:val="ListParagraph"/>
+        <w:numPr>
+          <w:ilvl w:val="0"/>
+          <w:numId w:val="1"/>
+        </w:numPr>
+        <w:shd w:val="clear" w:color="auto" w:fill="1F1F1F"/>
+        <w:spacing w:before="0" w:after="0" w:line="360" w:lineRule="atLeast"/>
+        <w:rPr>
+          <w:rFonts w:ascii="Consolas" w:eastAsia="Times New Roman" w:hAnsi="Consolas" w:cs="Times New Roman"/>
+          <w:color w:val="CCCCCC"/>
+          <w:sz w:val="27"/>
+          <w:szCs w:val="27"/>
+        </w:rPr>
+      </w:pPr>
+      <w:r>
+        <w:rPr>
+          <w:rFonts w:ascii="Consolas" w:eastAsia="Times New Roman" w:hAnsi="Consolas" w:cs="Times New Roman"/>
+          <w:color w:val="CCCCCC"/>
+          <w:sz w:val="27"/>
+          <w:szCs w:val="27"/>
+        </w:rPr>
+        <w:lastRenderedPageBreak/>
+        <w:t xml:space="preserve">    </w:t>
+      </w:r>
+      <w:r>
+        <w:rPr>
+          <w:rFonts w:ascii="Consolas" w:eastAsia="Times New Roman" w:hAnsi="Consolas" w:cs="Times New Roman"/>
+          <w:color w:val="9CDCFE"/>
+          <w:sz w:val="27"/>
+          <w:szCs w:val="27"/>
+        </w:rPr>
+        <w:t>output</w:t>
+      </w:r>
+      <w:r>
+        <w:rPr>
+          <w:rFonts w:ascii="Consolas" w:eastAsia="Times New Roman" w:hAnsi="Consolas" w:cs="Times New Roman"/>
+          <w:color w:val="CCCCCC"/>
+          <w:sz w:val="27"/>
+          <w:szCs w:val="27"/>
+        </w:rPr>
+        <w:t xml:space="preserve"> </w:t>
+      </w:r>
+      <w:r>
+        <w:rPr>
+          <w:rFonts w:ascii="Consolas" w:eastAsia="Times New Roman" w:hAnsi="Consolas" w:cs="Times New Roman"/>
+          <w:color w:val="D4D4D4"/>
+          <w:sz w:val="27"/>
+          <w:szCs w:val="27"/>
+        </w:rPr>
+        <w:t>=</w:t>
+      </w:r>
+      <w:r>
+        <w:rPr>
+          <w:rFonts w:ascii="Consolas" w:eastAsia="Times New Roman" w:hAnsi="Consolas" w:cs="Times New Roman"/>
+          <w:color w:val="CCCCCC"/>
+          <w:sz w:val="27"/>
+          <w:szCs w:val="27"/>
+        </w:rPr>
+        <w:t xml:space="preserve"> </w:t>
+      </w:r>
+      <w:proofErr w:type="spellStart"/>
+      <w:r>
+        <w:rPr>
+          <w:rFonts w:ascii="Consolas" w:eastAsia="Times New Roman" w:hAnsi="Consolas" w:cs="Times New Roman"/>
+          <w:color w:val="9CDCFE"/>
+          <w:sz w:val="27"/>
+          <w:szCs w:val="27"/>
+        </w:rPr>
+        <w:t>JSON</w:t>
+      </w:r>
+      <w:r>
+        <w:rPr>
+          <w:rFonts w:ascii="Consolas" w:eastAsia="Times New Roman" w:hAnsi="Consolas" w:cs="Times New Roman"/>
+          <w:color w:val="CCCCCC"/>
+          <w:sz w:val="27"/>
+          <w:szCs w:val="27"/>
+        </w:rPr>
+        <w:t>.</w:t>
+      </w:r>
+      <w:r>
+        <w:rPr>
+          <w:rFonts w:ascii="Consolas" w:eastAsia="Times New Roman" w:hAnsi="Consolas" w:cs="Times New Roman"/>
+          <w:color w:val="DCDCAA"/>
+          <w:sz w:val="27"/>
+          <w:szCs w:val="27"/>
+        </w:rPr>
+        <w:t>parse</w:t>
+      </w:r>
+      <w:proofErr w:type="spellEnd"/>
+      <w:r>
+        <w:rPr>
+          <w:rFonts w:ascii="Consolas" w:eastAsia="Times New Roman" w:hAnsi="Consolas" w:cs="Times New Roman"/>
+          <w:color w:val="CCCCCC"/>
+          <w:sz w:val="27"/>
+          <w:szCs w:val="27"/>
+        </w:rPr>
+        <w:t>(</w:t>
+      </w:r>
+      <w:proofErr w:type="spellStart"/>
+      <w:r>
+        <w:rPr>
+          <w:rFonts w:ascii="Consolas" w:eastAsia="Times New Roman" w:hAnsi="Consolas" w:cs="Times New Roman"/>
+          <w:color w:val="9CDCFE"/>
+          <w:sz w:val="27"/>
+          <w:szCs w:val="27"/>
+        </w:rPr>
+        <w:t>jsonString</w:t>
+      </w:r>
+      <w:proofErr w:type="spellEnd"/>
+      <w:r>
+        <w:rPr>
+          <w:rFonts w:ascii="Consolas" w:eastAsia="Times New Roman" w:hAnsi="Consolas" w:cs="Times New Roman"/>
+          <w:color w:val="CCCCCC"/>
+          <w:sz w:val="27"/>
+          <w:szCs w:val="27"/>
+        </w:rPr>
+        <w:t>);</w:t>
+      </w:r>
+    </w:p>
+    <w:p>
+      <w:pPr>
+        <w:pStyle w:val="ListParagraph"/>
+        <w:numPr>
+          <w:ilvl w:val="0"/>
+          <w:numId w:val="1"/>
+        </w:numPr>
+        <w:shd w:val="clear" w:color="auto" w:fill="1F1F1F"/>
+        <w:spacing w:before="0" w:after="0" w:line="360" w:lineRule="atLeast"/>
+        <w:rPr>
+          <w:rFonts w:ascii="Consolas" w:eastAsia="Times New Roman" w:hAnsi="Consolas" w:cs="Times New Roman"/>
+          <w:color w:val="CCCCCC"/>
+          <w:sz w:val="27"/>
+          <w:szCs w:val="27"/>
+        </w:rPr>
+      </w:pPr>
+      <w:r>
+        <w:rPr>
+          <w:rFonts w:ascii="Consolas" w:eastAsia="Times New Roman" w:hAnsi="Consolas" w:cs="Times New Roman"/>
+          <w:color w:val="CCCCCC"/>
+          <w:sz w:val="27"/>
+          <w:szCs w:val="27"/>
+        </w:rPr>
+        <w:t xml:space="preserve">  } </w:t>
+      </w:r>
+      <w:r>
+        <w:rPr>
+          <w:rFonts w:ascii="Consolas" w:eastAsia="Times New Roman" w:hAnsi="Consolas" w:cs="Times New Roman"/>
+          <w:color w:val="C586C0"/>
+          <w:sz w:val="27"/>
+          <w:szCs w:val="27"/>
+        </w:rPr>
+        <w:t>catch</w:t>
+      </w:r>
+      <w:r>
+        <w:rPr>
+          <w:rFonts w:ascii="Consolas" w:eastAsia="Times New Roman" w:hAnsi="Consolas" w:cs="Times New Roman"/>
+          <w:color w:val="CCCCCC"/>
+          <w:sz w:val="27"/>
+          <w:szCs w:val="27"/>
+        </w:rPr>
+        <w:t xml:space="preserve"> (</w:t>
+      </w:r>
+      <w:r>
+        <w:rPr>
+          <w:rFonts w:ascii="Consolas" w:eastAsia="Times New Roman" w:hAnsi="Consolas" w:cs="Times New Roman"/>
+          <w:color w:val="9CDCFE"/>
+          <w:sz w:val="27"/>
+          <w:szCs w:val="27"/>
+        </w:rPr>
+        <w:t>error</w:t>
+      </w:r>
+      <w:r>
+        <w:rPr>
+          <w:rFonts w:ascii="Consolas" w:eastAsia="Times New Roman" w:hAnsi="Consolas" w:cs="Times New Roman"/>
+          <w:color w:val="CCCCCC"/>
+          <w:sz w:val="27"/>
+          <w:szCs w:val="27"/>
+        </w:rPr>
+        <w:t>) {</w:t>
+      </w:r>
+    </w:p>
+    <w:p>
+      <w:pPr>
+        <w:pStyle w:val="ListParagraph"/>
+        <w:numPr>
+          <w:ilvl w:val="0"/>
+          <w:numId w:val="1"/>
+        </w:numPr>
+        <w:shd w:val="clear" w:color="auto" w:fill="1F1F1F"/>
+        <w:spacing w:before="0" w:after="0" w:line="360" w:lineRule="atLeast"/>
+        <w:rPr>
+          <w:rFonts w:ascii="Consolas" w:eastAsia="Times New Roman" w:hAnsi="Consolas" w:cs="Times New Roman"/>
+          <w:color w:val="CCCCCC"/>
+          <w:sz w:val="27"/>
+          <w:szCs w:val="27"/>
+        </w:rPr>
+      </w:pPr>
+      <w:r>
+        <w:rPr>
+          <w:rFonts w:ascii="Consolas" w:eastAsia="Times New Roman" w:hAnsi="Consolas" w:cs="Times New Roman"/>
+          <w:color w:val="CCCCCC"/>
+          <w:sz w:val="27"/>
+          <w:szCs w:val="27"/>
+        </w:rPr>
+        <w:t xml:space="preserve">    </w:t>
+      </w:r>
+      <w:r>
+        <w:rPr>
+          <w:rFonts w:ascii="Consolas" w:eastAsia="Times New Roman" w:hAnsi="Consolas" w:cs="Times New Roman"/>
+          <w:color w:val="9CDCFE"/>
+          <w:sz w:val="27"/>
+          <w:szCs w:val="27"/>
+        </w:rPr>
+        <w:t>output</w:t>
+      </w:r>
+      <w:r>
+        <w:rPr>
+          <w:rFonts w:ascii="Consolas" w:eastAsia="Times New Roman" w:hAnsi="Consolas" w:cs="Times New Roman"/>
+          <w:color w:val="CCCCCC"/>
+          <w:sz w:val="27"/>
+          <w:szCs w:val="27"/>
+        </w:rPr>
+        <w:t xml:space="preserve"> </w:t>
+      </w:r>
+      <w:r>
+        <w:rPr>
+          <w:rFonts w:ascii="Consolas" w:eastAsia="Times New Roman" w:hAnsi="Consolas" w:cs="Times New Roman"/>
+          <w:color w:val="D4D4D4"/>
+          <w:sz w:val="27"/>
+          <w:szCs w:val="27"/>
+        </w:rPr>
+        <w:t>=</w:t>
+      </w:r>
+      <w:r>
+        <w:rPr>
+          <w:rFonts w:ascii="Consolas" w:eastAsia="Times New Roman" w:hAnsi="Consolas" w:cs="Times New Roman"/>
+          <w:color w:val="CCCCCC"/>
+          <w:sz w:val="27"/>
+          <w:szCs w:val="27"/>
+        </w:rPr>
+        <w:t xml:space="preserve"> {};</w:t>
+      </w:r>
+    </w:p>
+    <w:p>
+      <w:pPr>
+        <w:pStyle w:val="ListParagraph"/>
+        <w:numPr>
+          <w:ilvl w:val="0"/>
+          <w:numId w:val="1"/>
+        </w:numPr>
+        <w:shd w:val="clear" w:color="auto" w:fill="1F1F1F"/>
+        <w:spacing w:before="0" w:after="0" w:line="360" w:lineRule="atLeast"/>
+        <w:rPr>
+          <w:rFonts w:ascii="Consolas" w:eastAsia="Times New Roman" w:hAnsi="Consolas" w:cs="Times New Roman"/>
+          <w:color w:val="CCCCCC"/>
+          <w:sz w:val="27"/>
+          <w:szCs w:val="27"/>
+        </w:rPr>
+      </w:pPr>
+      <w:r>
+        <w:rPr>
+          <w:rFonts w:ascii="Consolas" w:eastAsia="Times New Roman" w:hAnsi="Consolas" w:cs="Times New Roman"/>
+          <w:color w:val="CCCCCC"/>
+          <w:sz w:val="27"/>
+          <w:szCs w:val="27"/>
+        </w:rPr>
+        <w:t>  }</w:t>
+      </w:r>
+    </w:p>
+    <w:p>
+      <w:pPr>
+        <w:pStyle w:val="ListParagraph"/>
+        <w:numPr>
+          <w:ilvl w:val="0"/>
+          <w:numId w:val="1"/>
+        </w:numPr>
+        <w:shd w:val="clear" w:color="auto" w:fill="1F1F1F"/>
+        <w:spacing w:before="0" w:after="0" w:line="360" w:lineRule="atLeast"/>
+        <w:rPr>
+          <w:rFonts w:ascii="Consolas" w:eastAsia="Times New Roman" w:hAnsi="Consolas" w:cs="Times New Roman"/>
+          <w:color w:val="CCCCCC"/>
+          <w:sz w:val="27"/>
+          <w:szCs w:val="27"/>
+        </w:rPr>
+      </w:pPr>
+      <w:r>
+        <w:rPr>
+          <w:rFonts w:ascii="Consolas" w:eastAsia="Times New Roman" w:hAnsi="Consolas" w:cs="Times New Roman"/>
+          <w:color w:val="CCCCCC"/>
+          <w:sz w:val="27"/>
+          <w:szCs w:val="27"/>
+        </w:rPr>
+        <w:t xml:space="preserve">  </w:t>
+      </w:r>
+      <w:r>
+        <w:rPr>
+          <w:rFonts w:ascii="Consolas" w:eastAsia="Times New Roman" w:hAnsi="Consolas" w:cs="Times New Roman"/>
+          <w:color w:val="C586C0"/>
+          <w:sz w:val="27"/>
+          <w:szCs w:val="27"/>
+        </w:rPr>
+        <w:t>return</w:t>
+      </w:r>
+      <w:r>
+        <w:rPr>
+          <w:rFonts w:ascii="Consolas" w:eastAsia="Times New Roman" w:hAnsi="Consolas" w:cs="Times New Roman"/>
+          <w:color w:val="CCCCCC"/>
+          <w:sz w:val="27"/>
+          <w:szCs w:val="27"/>
+        </w:rPr>
+        <w:t xml:space="preserve"> </w:t>
+      </w:r>
+      <w:r>
+        <w:rPr>
+          <w:rFonts w:ascii="Consolas" w:eastAsia="Times New Roman" w:hAnsi="Consolas" w:cs="Times New Roman"/>
+          <w:color w:val="9CDCFE"/>
+          <w:sz w:val="27"/>
+          <w:szCs w:val="27"/>
+        </w:rPr>
+        <w:t>output</w:t>
+      </w:r>
+      <w:r>
+        <w:rPr>
+          <w:rFonts w:ascii="Consolas" w:eastAsia="Times New Roman" w:hAnsi="Consolas" w:cs="Times New Roman"/>
+          <w:color w:val="CCCCCC"/>
+          <w:sz w:val="27"/>
+          <w:szCs w:val="27"/>
+        </w:rPr>
+        <w:t>;</w:t>
+      </w:r>
+    </w:p>
+    <w:p>
+      <w:pPr>
+        <w:pStyle w:val="ListParagraph"/>
+        <w:numPr>
+          <w:ilvl w:val="0"/>
+          <w:numId w:val="1"/>
+        </w:numPr>
+        <w:shd w:val="clear" w:color="auto" w:fill="1F1F1F"/>
+        <w:spacing w:before="0" w:after="0" w:line="360" w:lineRule="atLeast"/>
+        <w:rPr>
+          <w:rFonts w:ascii="Consolas" w:eastAsia="Times New Roman" w:hAnsi="Consolas" w:cs="Times New Roman"/>
+          <w:color w:val="CCCCCC"/>
+          <w:sz w:val="27"/>
+          <w:szCs w:val="27"/>
+        </w:rPr>
+      </w:pPr>
+      <w:r>
+        <w:rPr>
+          <w:rFonts w:ascii="Consolas" w:eastAsia="Times New Roman" w:hAnsi="Consolas" w:cs="Times New Roman"/>
+          <w:color w:val="CCCCCC"/>
+          <w:sz w:val="27"/>
+          <w:szCs w:val="27"/>
+        </w:rPr>
+        <w:t>};</w:t>
+      </w:r>
+    </w:p>
+    <w:p>
+      <w:pPr>
+        <w:pStyle w:val="ListParagraph"/>
+        <w:numPr>
+          <w:ilvl w:val="0"/>
+          <w:numId w:val="1"/>
+        </w:numPr>
+        <w:shd w:val="clear" w:color="auto" w:fill="1F1F1F"/>
+        <w:spacing w:before="0" w:after="270" w:line="360" w:lineRule="atLeast"/>
+        <w:rPr>
+          <w:rFonts w:ascii="Consolas" w:eastAsia="Times New Roman" w:hAnsi="Consolas" w:cs="Times New Roman"/>
+          <w:color w:val="CCCCCC"/>
+          <w:sz w:val="27"/>
+          <w:szCs w:val="27"/>
+        </w:rPr>
+      </w:pPr>
+    </w:p>
+    <w:p>
+      <w:pPr>
+        <w:pStyle w:val="ListParagraph"/>
+        <w:numPr>
+          <w:ilvl w:val="0"/>
+          <w:numId w:val="1"/>
+        </w:numPr>
+        <w:shd w:val="clear" w:color="auto" w:fill="1F1F1F"/>
+        <w:spacing w:before="0" w:after="0" w:line="360" w:lineRule="atLeast"/>
+        <w:rPr>
+          <w:rFonts w:ascii="Consolas" w:eastAsia="Times New Roman" w:hAnsi="Consolas" w:cs="Times New Roman"/>
+          <w:color w:val="CCCCCC"/>
+          <w:sz w:val="27"/>
+          <w:szCs w:val="27"/>
+        </w:rPr>
+      </w:pPr>
+      <w:r>
+        <w:rPr>
+          <w:rFonts w:ascii="Consolas" w:eastAsia="Times New Roman" w:hAnsi="Consolas" w:cs="Times New Roman"/>
+          <w:color w:val="6A9955"/>
+          <w:sz w:val="27"/>
+          <w:szCs w:val="27"/>
+        </w:rPr>
+        <w:t>// export module</w:t>
+      </w:r>
+    </w:p>
+    <w:p>
+      <w:pPr>
+        <w:pStyle w:val="ListParagraph"/>
+        <w:numPr>
+          <w:ilvl w:val="0"/>
+          <w:numId w:val="1"/>
+        </w:numPr>
+        <w:shd w:val="clear" w:color="auto" w:fill="1F1F1F"/>
+        <w:spacing w:before="0" w:after="0" w:line="360" w:lineRule="atLeast"/>
+        <w:rPr>
+          <w:rFonts w:ascii="Consolas" w:eastAsia="Times New Roman" w:hAnsi="Consolas" w:cs="Times New Roman"/>
+          <w:color w:val="CCCCCC"/>
+          <w:sz w:val="27"/>
+          <w:szCs w:val="27"/>
+        </w:rPr>
+      </w:pPr>
+      <w:proofErr w:type="spellStart"/>
+      <w:proofErr w:type="gramStart"/>
+      <w:r>
+        <w:rPr>
+          <w:rFonts w:ascii="Consolas" w:eastAsia="Times New Roman" w:hAnsi="Consolas" w:cs="Times New Roman"/>
+          <w:color w:val="4FC1FF"/>
+          <w:sz w:val="27"/>
+          <w:szCs w:val="27"/>
+        </w:rPr>
+        <w:t>module</w:t>
+      </w:r>
+      <w:r>
+        <w:rPr>
+          <w:rFonts w:ascii="Consolas" w:eastAsia="Times New Roman" w:hAnsi="Consolas" w:cs="Times New Roman"/>
+          <w:color w:val="CCCCCC"/>
+          <w:sz w:val="27"/>
+          <w:szCs w:val="27"/>
+        </w:rPr>
+        <w:t>.</w:t>
+      </w:r>
+      <w:r>
+        <w:rPr>
+          <w:rFonts w:ascii="Consolas" w:eastAsia="Times New Roman" w:hAnsi="Consolas" w:cs="Times New Roman"/>
+          <w:color w:val="4FC1FF"/>
+          <w:sz w:val="27"/>
+          <w:szCs w:val="27"/>
+        </w:rPr>
+        <w:t>exports</w:t>
+      </w:r>
+      <w:proofErr w:type="spellEnd"/>
+      <w:proofErr w:type="gramEnd"/>
+      <w:r>
+        <w:rPr>
+          <w:rFonts w:ascii="Consolas" w:eastAsia="Times New Roman" w:hAnsi="Consolas" w:cs="Times New Roman"/>
+          <w:color w:val="CCCCCC"/>
+          <w:sz w:val="27"/>
+          <w:szCs w:val="27"/>
+        </w:rPr>
+        <w:t xml:space="preserve"> </w:t>
+      </w:r>
+      <w:r>
+        <w:rPr>
+          <w:rFonts w:ascii="Consolas" w:eastAsia="Times New Roman" w:hAnsi="Consolas" w:cs="Times New Roman"/>
+          <w:color w:val="D4D4D4"/>
+          <w:sz w:val="27"/>
+          <w:szCs w:val="27"/>
+        </w:rPr>
+        <w:t>=</w:t>
+      </w:r>
+      <w:r>
+        <w:rPr>
+          <w:rFonts w:ascii="Consolas" w:eastAsia="Times New Roman" w:hAnsi="Consolas" w:cs="Times New Roman"/>
+          <w:color w:val="CCCCCC"/>
+          <w:sz w:val="27"/>
+          <w:szCs w:val="27"/>
+        </w:rPr>
+        <w:t xml:space="preserve"> </w:t>
+      </w:r>
+      <w:r>
+        <w:rPr>
+          <w:rFonts w:ascii="Consolas" w:eastAsia="Times New Roman" w:hAnsi="Consolas" w:cs="Times New Roman"/>
+          <w:color w:val="4FC1FF"/>
+          <w:sz w:val="27"/>
+          <w:szCs w:val="27"/>
+        </w:rPr>
+        <w:t>utilities</w:t>
+      </w:r>
+      <w:r>
+        <w:rPr>
+          <w:rFonts w:ascii="Consolas" w:eastAsia="Times New Roman" w:hAnsi="Consolas" w:cs="Times New Roman"/>
+          <w:color w:val="CCCCCC"/>
+          <w:sz w:val="27"/>
+          <w:szCs w:val="27"/>
+        </w:rPr>
+        <w:t>;</w:t>
+      </w:r>
+    </w:p>
+    <w:p>
+      <w:pPr>
+        <w:pStyle w:val="ListParagraph"/>
+        <w:numPr>
+          <w:ilvl w:val="0"/>
+          <w:numId w:val="1"/>
+        </w:numPr>
+        <w:shd w:val="clear" w:color="auto" w:fill="1F1F1F"/>
+        <w:spacing w:before="0" w:after="0" w:line="360" w:lineRule="atLeast"/>
+        <w:rPr>
+          <w:rFonts w:ascii="Consolas" w:eastAsia="Times New Roman" w:hAnsi="Consolas" w:cs="Times New Roman"/>
+          <w:color w:val="CCCCCC"/>
+          <w:sz w:val="27"/>
+          <w:szCs w:val="27"/>
+        </w:rPr>
+      </w:pPr>
+    </w:p>
+    <w:p>
+      <w:pPr>
+        <w:rPr>
+          <w:b/>
+          <w:bCs/>
+        </w:rPr>
+      </w:pPr>
+    </w:p>
+    <w:p>
+      <w:pPr>
+        <w:rPr>
+          <w:b/>
+          <w:bCs/>
+        </w:rPr>
+      </w:pPr>
+    </w:p>
+    <w:p>
+      <w:pPr>
+        <w:rPr>
+          <w:b/>
+          <w:bCs/>
+        </w:rPr>
+      </w:pPr>
+      <w:r>
+        <w:rPr>
+          <w:b/>
+          <w:bCs/>
+        </w:rPr>
+        <w:t>Crypto module for password hashing:</w:t>
+      </w:r>
+    </w:p>
+    <w:p>
+      <w:r>
+        <w:t>We can hash a password using node core module crypto</w:t>
+      </w:r>
+    </w:p>
+    <w:p>
+      <w:r>
+        <w:t>We use HMAC to hash. Here we can put own secret key</w:t>
+      </w:r>
       <w:bookmarkStart w:id="0" w:name="_GoBack"/>
       <w:bookmarkEnd w:id="0"/>
-    </w:p>
-    <w:p>
-      <w:r>
-        <w:t>File System, Row node API</w:t>
-      </w:r>
-    </w:p>
-    <w:p>
-      <w:r>
-        <w:rPr>
-          <w:b/>
-          <w:bCs/>
-        </w:rPr>
-        <w:t>Note:</w:t>
-      </w:r>
-      <w:r>
-        <w:t xml:space="preserve"> to use node environment variable first need to run this command into </w:t>
-      </w:r>
-      <w:proofErr w:type="spellStart"/>
-      <w:r>
-        <w:t>cmd</w:t>
-      </w:r>
-      <w:proofErr w:type="spellEnd"/>
-      <w:r>
-        <w:t xml:space="preserve"> or vs code terminal: NODE_ENV=production. Here production means environment variable value</w:t>
-      </w:r>
     </w:p>
     <w:sectPr>
       <w:pgSz w:w="12240" w:h="15840"/>

</xml_diff>

<commit_message>
add: authorization, token verify
</commit_message>
<xml_diff>
--- a/Row Node Project/Project Note.docx
+++ b/Row Node Project/Project Note.docx
@@ -135,29 +135,20 @@
         <w:t>Note:</w:t>
       </w:r>
       <w:r>
-        <w:t xml:space="preserve"> to use node environment variable first need to run this command into </w:t>
-      </w:r>
-      <w:proofErr w:type="spellStart"/>
-      <w:r>
-        <w:t>cmd</w:t>
-      </w:r>
-      <w:proofErr w:type="spellEnd"/>
-      <w:r>
-        <w:t xml:space="preserve"> or vs code terminal: NODE_ENV=production. Here production means environment variable value</w:t>
-      </w:r>
-    </w:p>
-    <w:p>
-      <w:pPr>
-        <w:shd w:val="clear" w:color="auto" w:fill="1F1F1F"/>
-        <w:spacing w:before="0" w:after="0" w:line="360" w:lineRule="atLeast"/>
-        <w:rPr>
-          <w:rFonts w:ascii="Consolas" w:eastAsia="Times New Roman" w:hAnsi="Consolas" w:cs="Times New Roman"/>
-          <w:color w:val="CCCCCC"/>
-          <w:sz w:val="27"/>
-          <w:szCs w:val="27"/>
-        </w:rPr>
-      </w:pPr>
-      <w:proofErr w:type="spellStart"/>
+        <w:t xml:space="preserve"> to use node environment variable first need to run this command into cmd or vs code terminal: NODE_ENV=production. Here production means environment variable value</w:t>
+      </w:r>
+    </w:p>
+    <w:p>
+      <w:pPr>
+        <w:shd w:val="clear" w:color="auto" w:fill="1F1F1F"/>
+        <w:spacing w:before="0" w:after="0" w:line="360" w:lineRule="atLeast"/>
+        <w:rPr>
+          <w:rFonts w:ascii="Consolas" w:eastAsia="Times New Roman" w:hAnsi="Consolas" w:cs="Times New Roman"/>
+          <w:color w:val="CCCCCC"/>
+          <w:sz w:val="27"/>
+          <w:szCs w:val="27"/>
+        </w:rPr>
+      </w:pPr>
       <w:proofErr w:type="gramStart"/>
       <w:r>
         <w:rPr>
@@ -186,7 +177,6 @@
         </w:rPr>
         <w:t>setHeader</w:t>
       </w:r>
-      <w:proofErr w:type="spellEnd"/>
       <w:proofErr w:type="gramEnd"/>
       <w:r>
         <w:rPr>
@@ -252,23 +242,7 @@
         </w:numPr>
       </w:pPr>
       <w:r>
-        <w:t xml:space="preserve">Handle error handling while passing </w:t>
-      </w:r>
-      <w:proofErr w:type="spellStart"/>
-      <w:r>
-        <w:t>realData</w:t>
-      </w:r>
-      <w:proofErr w:type="spellEnd"/>
-      <w:r>
-        <w:t xml:space="preserve"> means post data. Use </w:t>
-      </w:r>
-      <w:proofErr w:type="spellStart"/>
-      <w:r>
-        <w:t>trycatch</w:t>
-      </w:r>
-      <w:proofErr w:type="spellEnd"/>
-      <w:r>
-        <w:t xml:space="preserve"> and if any error </w:t>
+        <w:t xml:space="preserve">Handle error handling while passing realData means post data. Use trycatch and if any error </w:t>
       </w:r>
       <w:proofErr w:type="gramStart"/>
       <w:r>
@@ -276,23 +250,7 @@
       </w:r>
       <w:proofErr w:type="gramEnd"/>
       <w:r>
-        <w:t xml:space="preserve"> then set </w:t>
-      </w:r>
-      <w:proofErr w:type="spellStart"/>
-      <w:r>
-        <w:t>realData</w:t>
-      </w:r>
-      <w:proofErr w:type="spellEnd"/>
-      <w:r>
-        <w:t xml:space="preserve"> as empty object otherwise in try block set it to </w:t>
-      </w:r>
-      <w:proofErr w:type="spellStart"/>
-      <w:r>
-        <w:t>realData</w:t>
-      </w:r>
-      <w:proofErr w:type="spellEnd"/>
-      <w:r>
-        <w:t>.</w:t>
+        <w:t xml:space="preserve"> then set realData as empty object otherwise in try block set it to realData.</w:t>
       </w:r>
     </w:p>
     <w:p>
@@ -304,31 +262,7 @@
         </w:numPr>
       </w:pPr>
       <w:r>
-        <w:t>Do it into another function(</w:t>
-      </w:r>
-      <w:proofErr w:type="spellStart"/>
-      <w:r>
-        <w:t>realData</w:t>
-      </w:r>
-      <w:proofErr w:type="spellEnd"/>
-      <w:r>
-        <w:t>)… inside ‘</w:t>
-      </w:r>
-      <w:proofErr w:type="spellStart"/>
-      <w:r>
-        <w:t>parseData</w:t>
-      </w:r>
-      <w:proofErr w:type="spellEnd"/>
-      <w:r>
-        <w:t>(</w:t>
-      </w:r>
-      <w:proofErr w:type="spellStart"/>
-      <w:r>
-        <w:t>jsonString</w:t>
-      </w:r>
-      <w:proofErr w:type="spellEnd"/>
-      <w:r>
-        <w:t>)’ use try catch and use one variable. Return actual data inside try block and return empty inside catch block</w:t>
+        <w:t>Do it into another function(realData)… inside ‘parseData(jsonString)’ use try catch and use one variable. Return actual data inside try block and return empty inside catch block</w:t>
       </w:r>
     </w:p>
     <w:p>
@@ -703,7 +637,6 @@
           <w:szCs w:val="27"/>
         </w:rPr>
       </w:pPr>
-      <w:proofErr w:type="spellStart"/>
       <w:proofErr w:type="gramStart"/>
       <w:r>
         <w:rPr>
@@ -732,7 +665,6 @@
         </w:rPr>
         <w:t>parseJSON</w:t>
       </w:r>
-      <w:proofErr w:type="spellEnd"/>
       <w:proofErr w:type="gramEnd"/>
       <w:r>
         <w:rPr>
@@ -761,7 +693,6 @@
         </w:rPr>
         <w:t xml:space="preserve"> (</w:t>
       </w:r>
-      <w:proofErr w:type="spellStart"/>
       <w:r>
         <w:rPr>
           <w:rFonts w:ascii="Consolas" w:eastAsia="Times New Roman" w:hAnsi="Consolas" w:cs="Times New Roman"/>
@@ -771,7 +702,6 @@
         </w:rPr>
         <w:t>jsonString</w:t>
       </w:r>
-      <w:proofErr w:type="spellEnd"/>
       <w:r>
         <w:rPr>
           <w:rFonts w:ascii="Consolas" w:eastAsia="Times New Roman" w:hAnsi="Consolas" w:cs="Times New Roman"/>
@@ -986,7 +916,6 @@
         </w:rPr>
         <w:t xml:space="preserve"> </w:t>
       </w:r>
-      <w:proofErr w:type="spellStart"/>
       <w:r>
         <w:rPr>
           <w:rFonts w:ascii="Consolas" w:eastAsia="Times New Roman" w:hAnsi="Consolas" w:cs="Times New Roman"/>
@@ -1014,7 +943,6 @@
         </w:rPr>
         <w:t>parse</w:t>
       </w:r>
-      <w:proofErr w:type="spellEnd"/>
       <w:r>
         <w:rPr>
           <w:rFonts w:ascii="Consolas" w:eastAsia="Times New Roman" w:hAnsi="Consolas" w:cs="Times New Roman"/>
@@ -1024,7 +952,6 @@
         </w:rPr>
         <w:t>(</w:t>
       </w:r>
-      <w:proofErr w:type="spellStart"/>
       <w:r>
         <w:rPr>
           <w:rFonts w:ascii="Consolas" w:eastAsia="Times New Roman" w:hAnsi="Consolas" w:cs="Times New Roman"/>
@@ -1034,7 +961,6 @@
         </w:rPr>
         <w:t>jsonString</w:t>
       </w:r>
-      <w:proofErr w:type="spellEnd"/>
       <w:r>
         <w:rPr>
           <w:rFonts w:ascii="Consolas" w:eastAsia="Times New Roman" w:hAnsi="Consolas" w:cs="Times New Roman"/>
@@ -1342,7 +1268,6 @@
           <w:szCs w:val="27"/>
         </w:rPr>
       </w:pPr>
-      <w:proofErr w:type="spellStart"/>
       <w:proofErr w:type="gramStart"/>
       <w:r>
         <w:rPr>
@@ -1371,7 +1296,6 @@
         </w:rPr>
         <w:t>exports</w:t>
       </w:r>
-      <w:proofErr w:type="spellEnd"/>
       <w:proofErr w:type="gramEnd"/>
       <w:r>
         <w:rPr>
@@ -1476,6 +1400,1558 @@
       <w:r>
         <w:t>We use HMAC to hash. Here we can put own secret key</w:t>
       </w:r>
+    </w:p>
+    <w:p>
+      <w:pPr>
+        <w:rPr>
+          <w:b/>
+          <w:bCs/>
+        </w:rPr>
+      </w:pPr>
+      <w:r>
+        <w:rPr>
+          <w:b/>
+          <w:bCs/>
+        </w:rPr>
+        <w:t>Random password generator:</w:t>
+      </w:r>
+    </w:p>
+    <w:p>
+      <w:r>
+        <w:t>Let charset = ‘desire character string which want to include in my password’;</w:t>
+      </w:r>
+    </w:p>
+    <w:p>
+      <w:r>
+        <w:t xml:space="preserve">Now how many length </w:t>
+      </w:r>
+      <w:proofErr w:type="gramStart"/>
+      <w:r>
+        <w:t>password</w:t>
+      </w:r>
+      <w:proofErr w:type="gramEnd"/>
+      <w:r>
+        <w:t xml:space="preserve"> I want this specify or we can generate it random</w:t>
+      </w:r>
+      <w:r>
+        <w:t>. Now continue a loop n times means length of random password and pick a character at this index from charset. And store them gradually one by one or concatenation into one new variable</w:t>
+      </w:r>
+      <w:r>
+        <w:t>.</w:t>
+      </w:r>
+    </w:p>
+    <w:p>
+      <w:pPr>
+        <w:shd w:val="clear" w:color="auto" w:fill="1F1F1F"/>
+        <w:spacing w:before="0" w:after="0" w:line="360" w:lineRule="atLeast"/>
+        <w:rPr>
+          <w:rFonts w:ascii="Consolas" w:eastAsia="Times New Roman" w:hAnsi="Consolas" w:cs="Times New Roman"/>
+          <w:color w:val="CCCCCC"/>
+          <w:sz w:val="27"/>
+          <w:szCs w:val="27"/>
+        </w:rPr>
+      </w:pPr>
+      <w:r>
+        <w:rPr>
+          <w:rFonts w:ascii="Consolas" w:eastAsia="Times New Roman" w:hAnsi="Consolas" w:cs="Times New Roman"/>
+          <w:color w:val="6A9955"/>
+          <w:sz w:val="27"/>
+          <w:szCs w:val="27"/>
+        </w:rPr>
+        <w:t>// create random string</w:t>
+      </w:r>
+    </w:p>
+    <w:p>
+      <w:pPr>
+        <w:shd w:val="clear" w:color="auto" w:fill="1F1F1F"/>
+        <w:spacing w:before="0" w:after="0" w:line="360" w:lineRule="atLeast"/>
+        <w:rPr>
+          <w:rFonts w:ascii="Consolas" w:eastAsia="Times New Roman" w:hAnsi="Consolas" w:cs="Times New Roman"/>
+          <w:color w:val="CCCCCC"/>
+          <w:sz w:val="27"/>
+          <w:szCs w:val="27"/>
+        </w:rPr>
+      </w:pPr>
+      <w:proofErr w:type="gramStart"/>
+      <w:r>
+        <w:rPr>
+          <w:rFonts w:ascii="Consolas" w:eastAsia="Times New Roman" w:hAnsi="Consolas" w:cs="Times New Roman"/>
+          <w:color w:val="4FC1FF"/>
+          <w:sz w:val="27"/>
+          <w:szCs w:val="27"/>
+        </w:rPr>
+        <w:t>utilities</w:t>
+      </w:r>
+      <w:r>
+        <w:rPr>
+          <w:rFonts w:ascii="Consolas" w:eastAsia="Times New Roman" w:hAnsi="Consolas" w:cs="Times New Roman"/>
+          <w:color w:val="CCCCCC"/>
+          <w:sz w:val="27"/>
+          <w:szCs w:val="27"/>
+        </w:rPr>
+        <w:t>.</w:t>
+      </w:r>
+      <w:r>
+        <w:rPr>
+          <w:rFonts w:ascii="Consolas" w:eastAsia="Times New Roman" w:hAnsi="Consolas" w:cs="Times New Roman"/>
+          <w:color w:val="DCDCAA"/>
+          <w:sz w:val="27"/>
+          <w:szCs w:val="27"/>
+        </w:rPr>
+        <w:t>createRandomString</w:t>
+      </w:r>
+      <w:proofErr w:type="gramEnd"/>
+      <w:r>
+        <w:rPr>
+          <w:rFonts w:ascii="Consolas" w:eastAsia="Times New Roman" w:hAnsi="Consolas" w:cs="Times New Roman"/>
+          <w:color w:val="CCCCCC"/>
+          <w:sz w:val="27"/>
+          <w:szCs w:val="27"/>
+        </w:rPr>
+        <w:t xml:space="preserve"> </w:t>
+      </w:r>
+      <w:r>
+        <w:rPr>
+          <w:rFonts w:ascii="Consolas" w:eastAsia="Times New Roman" w:hAnsi="Consolas" w:cs="Times New Roman"/>
+          <w:color w:val="D4D4D4"/>
+          <w:sz w:val="27"/>
+          <w:szCs w:val="27"/>
+        </w:rPr>
+        <w:t>=</w:t>
+      </w:r>
+      <w:r>
+        <w:rPr>
+          <w:rFonts w:ascii="Consolas" w:eastAsia="Times New Roman" w:hAnsi="Consolas" w:cs="Times New Roman"/>
+          <w:color w:val="CCCCCC"/>
+          <w:sz w:val="27"/>
+          <w:szCs w:val="27"/>
+        </w:rPr>
+        <w:t xml:space="preserve"> (</w:t>
+      </w:r>
+      <w:r>
+        <w:rPr>
+          <w:rFonts w:ascii="Consolas" w:eastAsia="Times New Roman" w:hAnsi="Consolas" w:cs="Times New Roman"/>
+          <w:color w:val="9CDCFE"/>
+          <w:sz w:val="27"/>
+          <w:szCs w:val="27"/>
+        </w:rPr>
+        <w:t>strlen</w:t>
+      </w:r>
+      <w:r>
+        <w:rPr>
+          <w:rFonts w:ascii="Consolas" w:eastAsia="Times New Roman" w:hAnsi="Consolas" w:cs="Times New Roman"/>
+          <w:color w:val="CCCCCC"/>
+          <w:sz w:val="27"/>
+          <w:szCs w:val="27"/>
+        </w:rPr>
+        <w:t xml:space="preserve">) </w:t>
+      </w:r>
+      <w:r>
+        <w:rPr>
+          <w:rFonts w:ascii="Consolas" w:eastAsia="Times New Roman" w:hAnsi="Consolas" w:cs="Times New Roman"/>
+          <w:color w:val="569CD6"/>
+          <w:sz w:val="27"/>
+          <w:szCs w:val="27"/>
+        </w:rPr>
+        <w:t>=&gt;</w:t>
+      </w:r>
+      <w:r>
+        <w:rPr>
+          <w:rFonts w:ascii="Consolas" w:eastAsia="Times New Roman" w:hAnsi="Consolas" w:cs="Times New Roman"/>
+          <w:color w:val="CCCCCC"/>
+          <w:sz w:val="27"/>
+          <w:szCs w:val="27"/>
+        </w:rPr>
+        <w:t xml:space="preserve"> {</w:t>
+      </w:r>
+    </w:p>
+    <w:p>
+      <w:pPr>
+        <w:shd w:val="clear" w:color="auto" w:fill="1F1F1F"/>
+        <w:spacing w:before="0" w:after="0" w:line="360" w:lineRule="atLeast"/>
+        <w:rPr>
+          <w:rFonts w:ascii="Consolas" w:eastAsia="Times New Roman" w:hAnsi="Consolas" w:cs="Times New Roman"/>
+          <w:color w:val="CCCCCC"/>
+          <w:sz w:val="27"/>
+          <w:szCs w:val="27"/>
+        </w:rPr>
+      </w:pPr>
+      <w:r>
+        <w:rPr>
+          <w:rFonts w:ascii="Consolas" w:eastAsia="Times New Roman" w:hAnsi="Consolas" w:cs="Times New Roman"/>
+          <w:color w:val="CCCCCC"/>
+          <w:sz w:val="27"/>
+          <w:szCs w:val="27"/>
+        </w:rPr>
+        <w:t xml:space="preserve">  </w:t>
+      </w:r>
+      <w:r>
+        <w:rPr>
+          <w:rFonts w:ascii="Consolas" w:eastAsia="Times New Roman" w:hAnsi="Consolas" w:cs="Times New Roman"/>
+          <w:color w:val="569CD6"/>
+          <w:sz w:val="27"/>
+          <w:szCs w:val="27"/>
+        </w:rPr>
+        <w:t>let</w:t>
+      </w:r>
+      <w:r>
+        <w:rPr>
+          <w:rFonts w:ascii="Consolas" w:eastAsia="Times New Roman" w:hAnsi="Consolas" w:cs="Times New Roman"/>
+          <w:color w:val="CCCCCC"/>
+          <w:sz w:val="27"/>
+          <w:szCs w:val="27"/>
+        </w:rPr>
+        <w:t xml:space="preserve"> </w:t>
+      </w:r>
+      <w:r>
+        <w:rPr>
+          <w:rFonts w:ascii="Consolas" w:eastAsia="Times New Roman" w:hAnsi="Consolas" w:cs="Times New Roman"/>
+          <w:color w:val="9CDCFE"/>
+          <w:sz w:val="27"/>
+          <w:szCs w:val="27"/>
+        </w:rPr>
+        <w:t>len</w:t>
+      </w:r>
+      <w:r>
+        <w:rPr>
+          <w:rFonts w:ascii="Consolas" w:eastAsia="Times New Roman" w:hAnsi="Consolas" w:cs="Times New Roman"/>
+          <w:color w:val="CCCCCC"/>
+          <w:sz w:val="27"/>
+          <w:szCs w:val="27"/>
+        </w:rPr>
+        <w:t xml:space="preserve"> </w:t>
+      </w:r>
+      <w:r>
+        <w:rPr>
+          <w:rFonts w:ascii="Consolas" w:eastAsia="Times New Roman" w:hAnsi="Consolas" w:cs="Times New Roman"/>
+          <w:color w:val="D4D4D4"/>
+          <w:sz w:val="27"/>
+          <w:szCs w:val="27"/>
+        </w:rPr>
+        <w:t>=</w:t>
+      </w:r>
+      <w:r>
+        <w:rPr>
+          <w:rFonts w:ascii="Consolas" w:eastAsia="Times New Roman" w:hAnsi="Consolas" w:cs="Times New Roman"/>
+          <w:color w:val="CCCCCC"/>
+          <w:sz w:val="27"/>
+          <w:szCs w:val="27"/>
+        </w:rPr>
+        <w:t xml:space="preserve"> </w:t>
+      </w:r>
+      <w:r>
+        <w:rPr>
+          <w:rFonts w:ascii="Consolas" w:eastAsia="Times New Roman" w:hAnsi="Consolas" w:cs="Times New Roman"/>
+          <w:color w:val="9CDCFE"/>
+          <w:sz w:val="27"/>
+          <w:szCs w:val="27"/>
+        </w:rPr>
+        <w:t>strlen</w:t>
+      </w:r>
+      <w:r>
+        <w:rPr>
+          <w:rFonts w:ascii="Consolas" w:eastAsia="Times New Roman" w:hAnsi="Consolas" w:cs="Times New Roman"/>
+          <w:color w:val="CCCCCC"/>
+          <w:sz w:val="27"/>
+          <w:szCs w:val="27"/>
+        </w:rPr>
+        <w:t>;</w:t>
+      </w:r>
+    </w:p>
+    <w:p>
+      <w:pPr>
+        <w:shd w:val="clear" w:color="auto" w:fill="1F1F1F"/>
+        <w:spacing w:before="0" w:after="0" w:line="360" w:lineRule="atLeast"/>
+        <w:rPr>
+          <w:rFonts w:ascii="Consolas" w:eastAsia="Times New Roman" w:hAnsi="Consolas" w:cs="Times New Roman"/>
+          <w:color w:val="CCCCCC"/>
+          <w:sz w:val="27"/>
+          <w:szCs w:val="27"/>
+        </w:rPr>
+      </w:pPr>
+      <w:r>
+        <w:rPr>
+          <w:rFonts w:ascii="Consolas" w:eastAsia="Times New Roman" w:hAnsi="Consolas" w:cs="Times New Roman"/>
+          <w:color w:val="CCCCCC"/>
+          <w:sz w:val="27"/>
+          <w:szCs w:val="27"/>
+        </w:rPr>
+        <w:t xml:space="preserve">  </w:t>
+      </w:r>
+      <w:r>
+        <w:rPr>
+          <w:rFonts w:ascii="Consolas" w:eastAsia="Times New Roman" w:hAnsi="Consolas" w:cs="Times New Roman"/>
+          <w:color w:val="9CDCFE"/>
+          <w:sz w:val="27"/>
+          <w:szCs w:val="27"/>
+        </w:rPr>
+        <w:t>len</w:t>
+      </w:r>
+      <w:r>
+        <w:rPr>
+          <w:rFonts w:ascii="Consolas" w:eastAsia="Times New Roman" w:hAnsi="Consolas" w:cs="Times New Roman"/>
+          <w:color w:val="CCCCCC"/>
+          <w:sz w:val="27"/>
+          <w:szCs w:val="27"/>
+        </w:rPr>
+        <w:t xml:space="preserve"> </w:t>
+      </w:r>
+      <w:r>
+        <w:rPr>
+          <w:rFonts w:ascii="Consolas" w:eastAsia="Times New Roman" w:hAnsi="Consolas" w:cs="Times New Roman"/>
+          <w:color w:val="D4D4D4"/>
+          <w:sz w:val="27"/>
+          <w:szCs w:val="27"/>
+        </w:rPr>
+        <w:t>=</w:t>
+      </w:r>
+      <w:r>
+        <w:rPr>
+          <w:rFonts w:ascii="Consolas" w:eastAsia="Times New Roman" w:hAnsi="Consolas" w:cs="Times New Roman"/>
+          <w:color w:val="CCCCCC"/>
+          <w:sz w:val="27"/>
+          <w:szCs w:val="27"/>
+        </w:rPr>
+        <w:t xml:space="preserve"> </w:t>
+      </w:r>
+      <w:r>
+        <w:rPr>
+          <w:rFonts w:ascii="Consolas" w:eastAsia="Times New Roman" w:hAnsi="Consolas" w:cs="Times New Roman"/>
+          <w:color w:val="569CD6"/>
+          <w:sz w:val="27"/>
+          <w:szCs w:val="27"/>
+        </w:rPr>
+        <w:t>typeof</w:t>
+      </w:r>
+      <w:r>
+        <w:rPr>
+          <w:rFonts w:ascii="Consolas" w:eastAsia="Times New Roman" w:hAnsi="Consolas" w:cs="Times New Roman"/>
+          <w:color w:val="CCCCCC"/>
+          <w:sz w:val="27"/>
+          <w:szCs w:val="27"/>
+        </w:rPr>
+        <w:t xml:space="preserve"> </w:t>
+      </w:r>
+      <w:r>
+        <w:rPr>
+          <w:rFonts w:ascii="Consolas" w:eastAsia="Times New Roman" w:hAnsi="Consolas" w:cs="Times New Roman"/>
+          <w:color w:val="9CDCFE"/>
+          <w:sz w:val="27"/>
+          <w:szCs w:val="27"/>
+        </w:rPr>
+        <w:t>strlen</w:t>
+      </w:r>
+      <w:r>
+        <w:rPr>
+          <w:rFonts w:ascii="Consolas" w:eastAsia="Times New Roman" w:hAnsi="Consolas" w:cs="Times New Roman"/>
+          <w:color w:val="CCCCCC"/>
+          <w:sz w:val="27"/>
+          <w:szCs w:val="27"/>
+        </w:rPr>
+        <w:t xml:space="preserve"> </w:t>
+      </w:r>
+      <w:r>
+        <w:rPr>
+          <w:rFonts w:ascii="Consolas" w:eastAsia="Times New Roman" w:hAnsi="Consolas" w:cs="Times New Roman"/>
+          <w:color w:val="D4D4D4"/>
+          <w:sz w:val="27"/>
+          <w:szCs w:val="27"/>
+        </w:rPr>
+        <w:t>===</w:t>
+      </w:r>
+      <w:r>
+        <w:rPr>
+          <w:rFonts w:ascii="Consolas" w:eastAsia="Times New Roman" w:hAnsi="Consolas" w:cs="Times New Roman"/>
+          <w:color w:val="CCCCCC"/>
+          <w:sz w:val="27"/>
+          <w:szCs w:val="27"/>
+        </w:rPr>
+        <w:t xml:space="preserve"> </w:t>
+      </w:r>
+      <w:r>
+        <w:rPr>
+          <w:rFonts w:ascii="Consolas" w:eastAsia="Times New Roman" w:hAnsi="Consolas" w:cs="Times New Roman"/>
+          <w:color w:val="CE9178"/>
+          <w:sz w:val="27"/>
+          <w:szCs w:val="27"/>
+        </w:rPr>
+        <w:t>"number"</w:t>
+      </w:r>
+      <w:r>
+        <w:rPr>
+          <w:rFonts w:ascii="Consolas" w:eastAsia="Times New Roman" w:hAnsi="Consolas" w:cs="Times New Roman"/>
+          <w:color w:val="CCCCCC"/>
+          <w:sz w:val="27"/>
+          <w:szCs w:val="27"/>
+        </w:rPr>
+        <w:t xml:space="preserve"> </w:t>
+      </w:r>
+      <w:r>
+        <w:rPr>
+          <w:rFonts w:ascii="Consolas" w:eastAsia="Times New Roman" w:hAnsi="Consolas" w:cs="Times New Roman"/>
+          <w:color w:val="D4D4D4"/>
+          <w:sz w:val="27"/>
+          <w:szCs w:val="27"/>
+        </w:rPr>
+        <w:t>&amp;&amp;</w:t>
+      </w:r>
+      <w:r>
+        <w:rPr>
+          <w:rFonts w:ascii="Consolas" w:eastAsia="Times New Roman" w:hAnsi="Consolas" w:cs="Times New Roman"/>
+          <w:color w:val="CCCCCC"/>
+          <w:sz w:val="27"/>
+          <w:szCs w:val="27"/>
+        </w:rPr>
+        <w:t xml:space="preserve"> </w:t>
+      </w:r>
+      <w:r>
+        <w:rPr>
+          <w:rFonts w:ascii="Consolas" w:eastAsia="Times New Roman" w:hAnsi="Consolas" w:cs="Times New Roman"/>
+          <w:color w:val="9CDCFE"/>
+          <w:sz w:val="27"/>
+          <w:szCs w:val="27"/>
+        </w:rPr>
+        <w:t>strlen</w:t>
+      </w:r>
+      <w:r>
+        <w:rPr>
+          <w:rFonts w:ascii="Consolas" w:eastAsia="Times New Roman" w:hAnsi="Consolas" w:cs="Times New Roman"/>
+          <w:color w:val="CCCCCC"/>
+          <w:sz w:val="27"/>
+          <w:szCs w:val="27"/>
+        </w:rPr>
+        <w:t xml:space="preserve"> </w:t>
+      </w:r>
+      <w:r>
+        <w:rPr>
+          <w:rFonts w:ascii="Consolas" w:eastAsia="Times New Roman" w:hAnsi="Consolas" w:cs="Times New Roman"/>
+          <w:color w:val="D4D4D4"/>
+          <w:sz w:val="27"/>
+          <w:szCs w:val="27"/>
+        </w:rPr>
+        <w:t>&gt;</w:t>
+      </w:r>
+      <w:r>
+        <w:rPr>
+          <w:rFonts w:ascii="Consolas" w:eastAsia="Times New Roman" w:hAnsi="Consolas" w:cs="Times New Roman"/>
+          <w:color w:val="CCCCCC"/>
+          <w:sz w:val="27"/>
+          <w:szCs w:val="27"/>
+        </w:rPr>
+        <w:t xml:space="preserve"> </w:t>
+      </w:r>
+      <w:proofErr w:type="gramStart"/>
+      <w:r>
+        <w:rPr>
+          <w:rFonts w:ascii="Consolas" w:eastAsia="Times New Roman" w:hAnsi="Consolas" w:cs="Times New Roman"/>
+          <w:color w:val="B5CEA8"/>
+          <w:sz w:val="27"/>
+          <w:szCs w:val="27"/>
+        </w:rPr>
+        <w:t>0</w:t>
+      </w:r>
+      <w:r>
+        <w:rPr>
+          <w:rFonts w:ascii="Consolas" w:eastAsia="Times New Roman" w:hAnsi="Consolas" w:cs="Times New Roman"/>
+          <w:color w:val="CCCCCC"/>
+          <w:sz w:val="27"/>
+          <w:szCs w:val="27"/>
+        </w:rPr>
+        <w:t xml:space="preserve"> </w:t>
+      </w:r>
+      <w:r>
+        <w:rPr>
+          <w:rFonts w:ascii="Consolas" w:eastAsia="Times New Roman" w:hAnsi="Consolas" w:cs="Times New Roman"/>
+          <w:color w:val="D4D4D4"/>
+          <w:sz w:val="27"/>
+          <w:szCs w:val="27"/>
+        </w:rPr>
+        <w:t>?</w:t>
+      </w:r>
+      <w:proofErr w:type="gramEnd"/>
+      <w:r>
+        <w:rPr>
+          <w:rFonts w:ascii="Consolas" w:eastAsia="Times New Roman" w:hAnsi="Consolas" w:cs="Times New Roman"/>
+          <w:color w:val="CCCCCC"/>
+          <w:sz w:val="27"/>
+          <w:szCs w:val="27"/>
+        </w:rPr>
+        <w:t xml:space="preserve"> </w:t>
+      </w:r>
+      <w:r>
+        <w:rPr>
+          <w:rFonts w:ascii="Consolas" w:eastAsia="Times New Roman" w:hAnsi="Consolas" w:cs="Times New Roman"/>
+          <w:color w:val="9CDCFE"/>
+          <w:sz w:val="27"/>
+          <w:szCs w:val="27"/>
+        </w:rPr>
+        <w:t>strlen</w:t>
+      </w:r>
+      <w:r>
+        <w:rPr>
+          <w:rFonts w:ascii="Consolas" w:eastAsia="Times New Roman" w:hAnsi="Consolas" w:cs="Times New Roman"/>
+          <w:color w:val="CCCCCC"/>
+          <w:sz w:val="27"/>
+          <w:szCs w:val="27"/>
+        </w:rPr>
+        <w:t xml:space="preserve"> </w:t>
+      </w:r>
+      <w:r>
+        <w:rPr>
+          <w:rFonts w:ascii="Consolas" w:eastAsia="Times New Roman" w:hAnsi="Consolas" w:cs="Times New Roman"/>
+          <w:color w:val="D4D4D4"/>
+          <w:sz w:val="27"/>
+          <w:szCs w:val="27"/>
+        </w:rPr>
+        <w:t>:</w:t>
+      </w:r>
+      <w:r>
+        <w:rPr>
+          <w:rFonts w:ascii="Consolas" w:eastAsia="Times New Roman" w:hAnsi="Consolas" w:cs="Times New Roman"/>
+          <w:color w:val="CCCCCC"/>
+          <w:sz w:val="27"/>
+          <w:szCs w:val="27"/>
+        </w:rPr>
+        <w:t xml:space="preserve"> </w:t>
+      </w:r>
+      <w:r>
+        <w:rPr>
+          <w:rFonts w:ascii="Consolas" w:eastAsia="Times New Roman" w:hAnsi="Consolas" w:cs="Times New Roman"/>
+          <w:color w:val="569CD6"/>
+          <w:sz w:val="27"/>
+          <w:szCs w:val="27"/>
+        </w:rPr>
+        <w:t>false</w:t>
+      </w:r>
+      <w:r>
+        <w:rPr>
+          <w:rFonts w:ascii="Consolas" w:eastAsia="Times New Roman" w:hAnsi="Consolas" w:cs="Times New Roman"/>
+          <w:color w:val="CCCCCC"/>
+          <w:sz w:val="27"/>
+          <w:szCs w:val="27"/>
+        </w:rPr>
+        <w:t>;</w:t>
+      </w:r>
+    </w:p>
+    <w:p>
+      <w:pPr>
+        <w:shd w:val="clear" w:color="auto" w:fill="1F1F1F"/>
+        <w:spacing w:before="0" w:after="0" w:line="360" w:lineRule="atLeast"/>
+        <w:rPr>
+          <w:rFonts w:ascii="Consolas" w:eastAsia="Times New Roman" w:hAnsi="Consolas" w:cs="Times New Roman"/>
+          <w:color w:val="CCCCCC"/>
+          <w:sz w:val="27"/>
+          <w:szCs w:val="27"/>
+        </w:rPr>
+      </w:pPr>
+      <w:r>
+        <w:rPr>
+          <w:rFonts w:ascii="Consolas" w:eastAsia="Times New Roman" w:hAnsi="Consolas" w:cs="Times New Roman"/>
+          <w:color w:val="CCCCCC"/>
+          <w:sz w:val="27"/>
+          <w:szCs w:val="27"/>
+        </w:rPr>
+        <w:t xml:space="preserve">  </w:t>
+      </w:r>
+      <w:r>
+        <w:rPr>
+          <w:rFonts w:ascii="Consolas" w:eastAsia="Times New Roman" w:hAnsi="Consolas" w:cs="Times New Roman"/>
+          <w:color w:val="C586C0"/>
+          <w:sz w:val="27"/>
+          <w:szCs w:val="27"/>
+        </w:rPr>
+        <w:t>if</w:t>
+      </w:r>
+      <w:r>
+        <w:rPr>
+          <w:rFonts w:ascii="Consolas" w:eastAsia="Times New Roman" w:hAnsi="Consolas" w:cs="Times New Roman"/>
+          <w:color w:val="CCCCCC"/>
+          <w:sz w:val="27"/>
+          <w:szCs w:val="27"/>
+        </w:rPr>
+        <w:t xml:space="preserve"> (</w:t>
+      </w:r>
+      <w:r>
+        <w:rPr>
+          <w:rFonts w:ascii="Consolas" w:eastAsia="Times New Roman" w:hAnsi="Consolas" w:cs="Times New Roman"/>
+          <w:color w:val="9CDCFE"/>
+          <w:sz w:val="27"/>
+          <w:szCs w:val="27"/>
+        </w:rPr>
+        <w:t>len</w:t>
+      </w:r>
+      <w:r>
+        <w:rPr>
+          <w:rFonts w:ascii="Consolas" w:eastAsia="Times New Roman" w:hAnsi="Consolas" w:cs="Times New Roman"/>
+          <w:color w:val="CCCCCC"/>
+          <w:sz w:val="27"/>
+          <w:szCs w:val="27"/>
+        </w:rPr>
+        <w:t>) {</w:t>
+      </w:r>
+    </w:p>
+    <w:p>
+      <w:pPr>
+        <w:shd w:val="clear" w:color="auto" w:fill="1F1F1F"/>
+        <w:spacing w:before="0" w:after="0" w:line="360" w:lineRule="atLeast"/>
+        <w:rPr>
+          <w:rFonts w:ascii="Consolas" w:eastAsia="Times New Roman" w:hAnsi="Consolas" w:cs="Times New Roman"/>
+          <w:color w:val="CCCCCC"/>
+          <w:sz w:val="27"/>
+          <w:szCs w:val="27"/>
+        </w:rPr>
+      </w:pPr>
+      <w:r>
+        <w:rPr>
+          <w:rFonts w:ascii="Consolas" w:eastAsia="Times New Roman" w:hAnsi="Consolas" w:cs="Times New Roman"/>
+          <w:color w:val="CCCCCC"/>
+          <w:sz w:val="27"/>
+          <w:szCs w:val="27"/>
+        </w:rPr>
+        <w:t xml:space="preserve">    </w:t>
+      </w:r>
+      <w:r>
+        <w:rPr>
+          <w:rFonts w:ascii="Consolas" w:eastAsia="Times New Roman" w:hAnsi="Consolas" w:cs="Times New Roman"/>
+          <w:color w:val="569CD6"/>
+          <w:sz w:val="27"/>
+          <w:szCs w:val="27"/>
+        </w:rPr>
+        <w:t>let</w:t>
+      </w:r>
+      <w:r>
+        <w:rPr>
+          <w:rFonts w:ascii="Consolas" w:eastAsia="Times New Roman" w:hAnsi="Consolas" w:cs="Times New Roman"/>
+          <w:color w:val="CCCCCC"/>
+          <w:sz w:val="27"/>
+          <w:szCs w:val="27"/>
+        </w:rPr>
+        <w:t xml:space="preserve"> </w:t>
+      </w:r>
+      <w:r>
+        <w:rPr>
+          <w:rFonts w:ascii="Consolas" w:eastAsia="Times New Roman" w:hAnsi="Consolas" w:cs="Times New Roman"/>
+          <w:color w:val="9CDCFE"/>
+          <w:sz w:val="27"/>
+          <w:szCs w:val="27"/>
+        </w:rPr>
+        <w:t>possibleChar</w:t>
+      </w:r>
+      <w:r>
+        <w:rPr>
+          <w:rFonts w:ascii="Consolas" w:eastAsia="Times New Roman" w:hAnsi="Consolas" w:cs="Times New Roman"/>
+          <w:color w:val="CCCCCC"/>
+          <w:sz w:val="27"/>
+          <w:szCs w:val="27"/>
+        </w:rPr>
+        <w:t xml:space="preserve"> </w:t>
+      </w:r>
+      <w:r>
+        <w:rPr>
+          <w:rFonts w:ascii="Consolas" w:eastAsia="Times New Roman" w:hAnsi="Consolas" w:cs="Times New Roman"/>
+          <w:color w:val="D4D4D4"/>
+          <w:sz w:val="27"/>
+          <w:szCs w:val="27"/>
+        </w:rPr>
+        <w:t>=</w:t>
+      </w:r>
+      <w:r>
+        <w:rPr>
+          <w:rFonts w:ascii="Consolas" w:eastAsia="Times New Roman" w:hAnsi="Consolas" w:cs="Times New Roman"/>
+          <w:color w:val="CCCCCC"/>
+          <w:sz w:val="27"/>
+          <w:szCs w:val="27"/>
+        </w:rPr>
+        <w:t xml:space="preserve"> </w:t>
+      </w:r>
+      <w:r>
+        <w:rPr>
+          <w:rFonts w:ascii="Consolas" w:eastAsia="Times New Roman" w:hAnsi="Consolas" w:cs="Times New Roman"/>
+          <w:color w:val="CE9178"/>
+          <w:sz w:val="27"/>
+          <w:szCs w:val="27"/>
+        </w:rPr>
+        <w:t>"abcdefghijklmnopqrstuvwxyz1234567890"</w:t>
+      </w:r>
+      <w:r>
+        <w:rPr>
+          <w:rFonts w:ascii="Consolas" w:eastAsia="Times New Roman" w:hAnsi="Consolas" w:cs="Times New Roman"/>
+          <w:color w:val="CCCCCC"/>
+          <w:sz w:val="27"/>
+          <w:szCs w:val="27"/>
+        </w:rPr>
+        <w:t>;</w:t>
+      </w:r>
+    </w:p>
+    <w:p>
+      <w:pPr>
+        <w:shd w:val="clear" w:color="auto" w:fill="1F1F1F"/>
+        <w:spacing w:before="0" w:after="0" w:line="360" w:lineRule="atLeast"/>
+        <w:rPr>
+          <w:rFonts w:ascii="Consolas" w:eastAsia="Times New Roman" w:hAnsi="Consolas" w:cs="Times New Roman"/>
+          <w:color w:val="CCCCCC"/>
+          <w:sz w:val="27"/>
+          <w:szCs w:val="27"/>
+        </w:rPr>
+      </w:pPr>
+      <w:r>
+        <w:rPr>
+          <w:rFonts w:ascii="Consolas" w:eastAsia="Times New Roman" w:hAnsi="Consolas" w:cs="Times New Roman"/>
+          <w:color w:val="CCCCCC"/>
+          <w:sz w:val="27"/>
+          <w:szCs w:val="27"/>
+        </w:rPr>
+        <w:t xml:space="preserve">    </w:t>
+      </w:r>
+      <w:r>
+        <w:rPr>
+          <w:rFonts w:ascii="Consolas" w:eastAsia="Times New Roman" w:hAnsi="Consolas" w:cs="Times New Roman"/>
+          <w:color w:val="569CD6"/>
+          <w:sz w:val="27"/>
+          <w:szCs w:val="27"/>
+        </w:rPr>
+        <w:t>let</w:t>
+      </w:r>
+      <w:r>
+        <w:rPr>
+          <w:rFonts w:ascii="Consolas" w:eastAsia="Times New Roman" w:hAnsi="Consolas" w:cs="Times New Roman"/>
+          <w:color w:val="CCCCCC"/>
+          <w:sz w:val="27"/>
+          <w:szCs w:val="27"/>
+        </w:rPr>
+        <w:t xml:space="preserve"> </w:t>
+      </w:r>
+      <w:r>
+        <w:rPr>
+          <w:rFonts w:ascii="Consolas" w:eastAsia="Times New Roman" w:hAnsi="Consolas" w:cs="Times New Roman"/>
+          <w:color w:val="9CDCFE"/>
+          <w:sz w:val="27"/>
+          <w:szCs w:val="27"/>
+        </w:rPr>
+        <w:t>output</w:t>
+      </w:r>
+      <w:r>
+        <w:rPr>
+          <w:rFonts w:ascii="Consolas" w:eastAsia="Times New Roman" w:hAnsi="Consolas" w:cs="Times New Roman"/>
+          <w:color w:val="CCCCCC"/>
+          <w:sz w:val="27"/>
+          <w:szCs w:val="27"/>
+        </w:rPr>
+        <w:t xml:space="preserve"> </w:t>
+      </w:r>
+      <w:r>
+        <w:rPr>
+          <w:rFonts w:ascii="Consolas" w:eastAsia="Times New Roman" w:hAnsi="Consolas" w:cs="Times New Roman"/>
+          <w:color w:val="D4D4D4"/>
+          <w:sz w:val="27"/>
+          <w:szCs w:val="27"/>
+        </w:rPr>
+        <w:t>=</w:t>
+      </w:r>
+      <w:r>
+        <w:rPr>
+          <w:rFonts w:ascii="Consolas" w:eastAsia="Times New Roman" w:hAnsi="Consolas" w:cs="Times New Roman"/>
+          <w:color w:val="CCCCCC"/>
+          <w:sz w:val="27"/>
+          <w:szCs w:val="27"/>
+        </w:rPr>
+        <w:t xml:space="preserve"> </w:t>
+      </w:r>
+      <w:r>
+        <w:rPr>
+          <w:rFonts w:ascii="Consolas" w:eastAsia="Times New Roman" w:hAnsi="Consolas" w:cs="Times New Roman"/>
+          <w:color w:val="CE9178"/>
+          <w:sz w:val="27"/>
+          <w:szCs w:val="27"/>
+        </w:rPr>
+        <w:t>""</w:t>
+      </w:r>
+      <w:r>
+        <w:rPr>
+          <w:rFonts w:ascii="Consolas" w:eastAsia="Times New Roman" w:hAnsi="Consolas" w:cs="Times New Roman"/>
+          <w:color w:val="CCCCCC"/>
+          <w:sz w:val="27"/>
+          <w:szCs w:val="27"/>
+        </w:rPr>
+        <w:t>;</w:t>
+      </w:r>
+    </w:p>
+    <w:p>
+      <w:pPr>
+        <w:shd w:val="clear" w:color="auto" w:fill="1F1F1F"/>
+        <w:spacing w:before="0" w:after="0" w:line="360" w:lineRule="atLeast"/>
+        <w:rPr>
+          <w:rFonts w:ascii="Consolas" w:eastAsia="Times New Roman" w:hAnsi="Consolas" w:cs="Times New Roman"/>
+          <w:color w:val="CCCCCC"/>
+          <w:sz w:val="27"/>
+          <w:szCs w:val="27"/>
+        </w:rPr>
+      </w:pPr>
+    </w:p>
+    <w:p>
+      <w:pPr>
+        <w:shd w:val="clear" w:color="auto" w:fill="1F1F1F"/>
+        <w:spacing w:before="0" w:after="0" w:line="360" w:lineRule="atLeast"/>
+        <w:rPr>
+          <w:rFonts w:ascii="Consolas" w:eastAsia="Times New Roman" w:hAnsi="Consolas" w:cs="Times New Roman"/>
+          <w:color w:val="CCCCCC"/>
+          <w:sz w:val="27"/>
+          <w:szCs w:val="27"/>
+        </w:rPr>
+      </w:pPr>
+      <w:r>
+        <w:rPr>
+          <w:rFonts w:ascii="Consolas" w:eastAsia="Times New Roman" w:hAnsi="Consolas" w:cs="Times New Roman"/>
+          <w:color w:val="CCCCCC"/>
+          <w:sz w:val="27"/>
+          <w:szCs w:val="27"/>
+        </w:rPr>
+        <w:t xml:space="preserve">    </w:t>
+      </w:r>
+      <w:r>
+        <w:rPr>
+          <w:rFonts w:ascii="Consolas" w:eastAsia="Times New Roman" w:hAnsi="Consolas" w:cs="Times New Roman"/>
+          <w:color w:val="C586C0"/>
+          <w:sz w:val="27"/>
+          <w:szCs w:val="27"/>
+        </w:rPr>
+        <w:t>for</w:t>
+      </w:r>
+      <w:r>
+        <w:rPr>
+          <w:rFonts w:ascii="Consolas" w:eastAsia="Times New Roman" w:hAnsi="Consolas" w:cs="Times New Roman"/>
+          <w:color w:val="CCCCCC"/>
+          <w:sz w:val="27"/>
+          <w:szCs w:val="27"/>
+        </w:rPr>
+        <w:t xml:space="preserve"> (</w:t>
+      </w:r>
+      <w:r>
+        <w:rPr>
+          <w:rFonts w:ascii="Consolas" w:eastAsia="Times New Roman" w:hAnsi="Consolas" w:cs="Times New Roman"/>
+          <w:color w:val="569CD6"/>
+          <w:sz w:val="27"/>
+          <w:szCs w:val="27"/>
+        </w:rPr>
+        <w:t>let</w:t>
+      </w:r>
+      <w:r>
+        <w:rPr>
+          <w:rFonts w:ascii="Consolas" w:eastAsia="Times New Roman" w:hAnsi="Consolas" w:cs="Times New Roman"/>
+          <w:color w:val="CCCCCC"/>
+          <w:sz w:val="27"/>
+          <w:szCs w:val="27"/>
+        </w:rPr>
+        <w:t xml:space="preserve"> </w:t>
+      </w:r>
+      <w:r>
+        <w:rPr>
+          <w:rFonts w:ascii="Consolas" w:eastAsia="Times New Roman" w:hAnsi="Consolas" w:cs="Times New Roman"/>
+          <w:color w:val="9CDCFE"/>
+          <w:sz w:val="27"/>
+          <w:szCs w:val="27"/>
+        </w:rPr>
+        <w:t>i</w:t>
+      </w:r>
+      <w:r>
+        <w:rPr>
+          <w:rFonts w:ascii="Consolas" w:eastAsia="Times New Roman" w:hAnsi="Consolas" w:cs="Times New Roman"/>
+          <w:color w:val="CCCCCC"/>
+          <w:sz w:val="27"/>
+          <w:szCs w:val="27"/>
+        </w:rPr>
+        <w:t xml:space="preserve"> </w:t>
+      </w:r>
+      <w:r>
+        <w:rPr>
+          <w:rFonts w:ascii="Consolas" w:eastAsia="Times New Roman" w:hAnsi="Consolas" w:cs="Times New Roman"/>
+          <w:color w:val="D4D4D4"/>
+          <w:sz w:val="27"/>
+          <w:szCs w:val="27"/>
+        </w:rPr>
+        <w:t>=</w:t>
+      </w:r>
+      <w:r>
+        <w:rPr>
+          <w:rFonts w:ascii="Consolas" w:eastAsia="Times New Roman" w:hAnsi="Consolas" w:cs="Times New Roman"/>
+          <w:color w:val="CCCCCC"/>
+          <w:sz w:val="27"/>
+          <w:szCs w:val="27"/>
+        </w:rPr>
+        <w:t xml:space="preserve"> </w:t>
+      </w:r>
+      <w:r>
+        <w:rPr>
+          <w:rFonts w:ascii="Consolas" w:eastAsia="Times New Roman" w:hAnsi="Consolas" w:cs="Times New Roman"/>
+          <w:color w:val="B5CEA8"/>
+          <w:sz w:val="27"/>
+          <w:szCs w:val="27"/>
+        </w:rPr>
+        <w:t>1</w:t>
+      </w:r>
+      <w:r>
+        <w:rPr>
+          <w:rFonts w:ascii="Consolas" w:eastAsia="Times New Roman" w:hAnsi="Consolas" w:cs="Times New Roman"/>
+          <w:color w:val="CCCCCC"/>
+          <w:sz w:val="27"/>
+          <w:szCs w:val="27"/>
+        </w:rPr>
+        <w:t xml:space="preserve">; </w:t>
+      </w:r>
+      <w:r>
+        <w:rPr>
+          <w:rFonts w:ascii="Consolas" w:eastAsia="Times New Roman" w:hAnsi="Consolas" w:cs="Times New Roman"/>
+          <w:color w:val="9CDCFE"/>
+          <w:sz w:val="27"/>
+          <w:szCs w:val="27"/>
+        </w:rPr>
+        <w:t>i</w:t>
+      </w:r>
+      <w:r>
+        <w:rPr>
+          <w:rFonts w:ascii="Consolas" w:eastAsia="Times New Roman" w:hAnsi="Consolas" w:cs="Times New Roman"/>
+          <w:color w:val="CCCCCC"/>
+          <w:sz w:val="27"/>
+          <w:szCs w:val="27"/>
+        </w:rPr>
+        <w:t xml:space="preserve"> </w:t>
+      </w:r>
+      <w:r>
+        <w:rPr>
+          <w:rFonts w:ascii="Consolas" w:eastAsia="Times New Roman" w:hAnsi="Consolas" w:cs="Times New Roman"/>
+          <w:color w:val="D4D4D4"/>
+          <w:sz w:val="27"/>
+          <w:szCs w:val="27"/>
+        </w:rPr>
+        <w:t>&lt;=</w:t>
+      </w:r>
+      <w:r>
+        <w:rPr>
+          <w:rFonts w:ascii="Consolas" w:eastAsia="Times New Roman" w:hAnsi="Consolas" w:cs="Times New Roman"/>
+          <w:color w:val="CCCCCC"/>
+          <w:sz w:val="27"/>
+          <w:szCs w:val="27"/>
+        </w:rPr>
+        <w:t xml:space="preserve"> </w:t>
+      </w:r>
+      <w:r>
+        <w:rPr>
+          <w:rFonts w:ascii="Consolas" w:eastAsia="Times New Roman" w:hAnsi="Consolas" w:cs="Times New Roman"/>
+          <w:color w:val="9CDCFE"/>
+          <w:sz w:val="27"/>
+          <w:szCs w:val="27"/>
+        </w:rPr>
+        <w:t>len</w:t>
+      </w:r>
+      <w:r>
+        <w:rPr>
+          <w:rFonts w:ascii="Consolas" w:eastAsia="Times New Roman" w:hAnsi="Consolas" w:cs="Times New Roman"/>
+          <w:color w:val="CCCCCC"/>
+          <w:sz w:val="27"/>
+          <w:szCs w:val="27"/>
+        </w:rPr>
+        <w:t xml:space="preserve">; </w:t>
+      </w:r>
+      <w:r>
+        <w:rPr>
+          <w:rFonts w:ascii="Consolas" w:eastAsia="Times New Roman" w:hAnsi="Consolas" w:cs="Times New Roman"/>
+          <w:color w:val="9CDCFE"/>
+          <w:sz w:val="27"/>
+          <w:szCs w:val="27"/>
+        </w:rPr>
+        <w:t>i</w:t>
+      </w:r>
+      <w:r>
+        <w:rPr>
+          <w:rFonts w:ascii="Consolas" w:eastAsia="Times New Roman" w:hAnsi="Consolas" w:cs="Times New Roman"/>
+          <w:color w:val="D4D4D4"/>
+          <w:sz w:val="27"/>
+          <w:szCs w:val="27"/>
+        </w:rPr>
+        <w:t>++</w:t>
+      </w:r>
+      <w:r>
+        <w:rPr>
+          <w:rFonts w:ascii="Consolas" w:eastAsia="Times New Roman" w:hAnsi="Consolas" w:cs="Times New Roman"/>
+          <w:color w:val="CCCCCC"/>
+          <w:sz w:val="27"/>
+          <w:szCs w:val="27"/>
+        </w:rPr>
+        <w:t>) {</w:t>
+      </w:r>
+    </w:p>
+    <w:p>
+      <w:pPr>
+        <w:shd w:val="clear" w:color="auto" w:fill="1F1F1F"/>
+        <w:spacing w:before="0" w:after="0" w:line="360" w:lineRule="atLeast"/>
+        <w:rPr>
+          <w:rFonts w:ascii="Consolas" w:eastAsia="Times New Roman" w:hAnsi="Consolas" w:cs="Times New Roman"/>
+          <w:color w:val="CCCCCC"/>
+          <w:sz w:val="27"/>
+          <w:szCs w:val="27"/>
+        </w:rPr>
+      </w:pPr>
+      <w:r>
+        <w:rPr>
+          <w:rFonts w:ascii="Consolas" w:eastAsia="Times New Roman" w:hAnsi="Consolas" w:cs="Times New Roman"/>
+          <w:color w:val="CCCCCC"/>
+          <w:sz w:val="27"/>
+          <w:szCs w:val="27"/>
+        </w:rPr>
+        <w:t xml:space="preserve">      </w:t>
+      </w:r>
+      <w:r>
+        <w:rPr>
+          <w:rFonts w:ascii="Consolas" w:eastAsia="Times New Roman" w:hAnsi="Consolas" w:cs="Times New Roman"/>
+          <w:color w:val="569CD6"/>
+          <w:sz w:val="27"/>
+          <w:szCs w:val="27"/>
+        </w:rPr>
+        <w:t>let</w:t>
+      </w:r>
+      <w:r>
+        <w:rPr>
+          <w:rFonts w:ascii="Consolas" w:eastAsia="Times New Roman" w:hAnsi="Consolas" w:cs="Times New Roman"/>
+          <w:color w:val="CCCCCC"/>
+          <w:sz w:val="27"/>
+          <w:szCs w:val="27"/>
+        </w:rPr>
+        <w:t xml:space="preserve"> </w:t>
+      </w:r>
+      <w:r>
+        <w:rPr>
+          <w:rFonts w:ascii="Consolas" w:eastAsia="Times New Roman" w:hAnsi="Consolas" w:cs="Times New Roman"/>
+          <w:color w:val="9CDCFE"/>
+          <w:sz w:val="27"/>
+          <w:szCs w:val="27"/>
+        </w:rPr>
+        <w:t>randomCharacter</w:t>
+      </w:r>
+      <w:r>
+        <w:rPr>
+          <w:rFonts w:ascii="Consolas" w:eastAsia="Times New Roman" w:hAnsi="Consolas" w:cs="Times New Roman"/>
+          <w:color w:val="CCCCCC"/>
+          <w:sz w:val="27"/>
+          <w:szCs w:val="27"/>
+        </w:rPr>
+        <w:t xml:space="preserve"> </w:t>
+      </w:r>
+      <w:r>
+        <w:rPr>
+          <w:rFonts w:ascii="Consolas" w:eastAsia="Times New Roman" w:hAnsi="Consolas" w:cs="Times New Roman"/>
+          <w:color w:val="D4D4D4"/>
+          <w:sz w:val="27"/>
+          <w:szCs w:val="27"/>
+        </w:rPr>
+        <w:t>=</w:t>
+      </w:r>
+      <w:r>
+        <w:rPr>
+          <w:rFonts w:ascii="Consolas" w:eastAsia="Times New Roman" w:hAnsi="Consolas" w:cs="Times New Roman"/>
+          <w:color w:val="CCCCCC"/>
+          <w:sz w:val="27"/>
+          <w:szCs w:val="27"/>
+        </w:rPr>
+        <w:t xml:space="preserve"> </w:t>
+      </w:r>
+      <w:r>
+        <w:rPr>
+          <w:rFonts w:ascii="Consolas" w:eastAsia="Times New Roman" w:hAnsi="Consolas" w:cs="Times New Roman"/>
+          <w:color w:val="9CDCFE"/>
+          <w:sz w:val="27"/>
+          <w:szCs w:val="27"/>
+        </w:rPr>
+        <w:t>possibleChar</w:t>
+      </w:r>
+      <w:r>
+        <w:rPr>
+          <w:rFonts w:ascii="Consolas" w:eastAsia="Times New Roman" w:hAnsi="Consolas" w:cs="Times New Roman"/>
+          <w:color w:val="CCCCCC"/>
+          <w:sz w:val="27"/>
+          <w:szCs w:val="27"/>
+        </w:rPr>
+        <w:t>.</w:t>
+      </w:r>
+      <w:r>
+        <w:rPr>
+          <w:rFonts w:ascii="Consolas" w:eastAsia="Times New Roman" w:hAnsi="Consolas" w:cs="Times New Roman"/>
+          <w:color w:val="DCDCAA"/>
+          <w:sz w:val="27"/>
+          <w:szCs w:val="27"/>
+        </w:rPr>
+        <w:t>charAt</w:t>
+      </w:r>
+      <w:r>
+        <w:rPr>
+          <w:rFonts w:ascii="Consolas" w:eastAsia="Times New Roman" w:hAnsi="Consolas" w:cs="Times New Roman"/>
+          <w:color w:val="CCCCCC"/>
+          <w:sz w:val="27"/>
+          <w:szCs w:val="27"/>
+        </w:rPr>
+        <w:t>(</w:t>
+      </w:r>
+    </w:p>
+    <w:p>
+      <w:pPr>
+        <w:shd w:val="clear" w:color="auto" w:fill="1F1F1F"/>
+        <w:spacing w:before="0" w:after="0" w:line="360" w:lineRule="atLeast"/>
+        <w:rPr>
+          <w:rFonts w:ascii="Consolas" w:eastAsia="Times New Roman" w:hAnsi="Consolas" w:cs="Times New Roman"/>
+          <w:color w:val="CCCCCC"/>
+          <w:sz w:val="27"/>
+          <w:szCs w:val="27"/>
+        </w:rPr>
+      </w:pPr>
+      <w:r>
+        <w:rPr>
+          <w:rFonts w:ascii="Consolas" w:eastAsia="Times New Roman" w:hAnsi="Consolas" w:cs="Times New Roman"/>
+          <w:color w:val="CCCCCC"/>
+          <w:sz w:val="27"/>
+          <w:szCs w:val="27"/>
+        </w:rPr>
+        <w:t xml:space="preserve">        </w:t>
+      </w:r>
+      <w:r>
+        <w:rPr>
+          <w:rFonts w:ascii="Consolas" w:eastAsia="Times New Roman" w:hAnsi="Consolas" w:cs="Times New Roman"/>
+          <w:color w:val="9CDCFE"/>
+          <w:sz w:val="27"/>
+          <w:szCs w:val="27"/>
+        </w:rPr>
+        <w:t>Math</w:t>
+      </w:r>
+      <w:r>
+        <w:rPr>
+          <w:rFonts w:ascii="Consolas" w:eastAsia="Times New Roman" w:hAnsi="Consolas" w:cs="Times New Roman"/>
+          <w:color w:val="CCCCCC"/>
+          <w:sz w:val="27"/>
+          <w:szCs w:val="27"/>
+        </w:rPr>
+        <w:t>.</w:t>
+      </w:r>
+      <w:r>
+        <w:rPr>
+          <w:rFonts w:ascii="Consolas" w:eastAsia="Times New Roman" w:hAnsi="Consolas" w:cs="Times New Roman"/>
+          <w:color w:val="DCDCAA"/>
+          <w:sz w:val="27"/>
+          <w:szCs w:val="27"/>
+        </w:rPr>
+        <w:t>floor</w:t>
+      </w:r>
+      <w:r>
+        <w:rPr>
+          <w:rFonts w:ascii="Consolas" w:eastAsia="Times New Roman" w:hAnsi="Consolas" w:cs="Times New Roman"/>
+          <w:color w:val="CCCCCC"/>
+          <w:sz w:val="27"/>
+          <w:szCs w:val="27"/>
+        </w:rPr>
+        <w:t>(</w:t>
+      </w:r>
+      <w:r>
+        <w:rPr>
+          <w:rFonts w:ascii="Consolas" w:eastAsia="Times New Roman" w:hAnsi="Consolas" w:cs="Times New Roman"/>
+          <w:color w:val="9CDCFE"/>
+          <w:sz w:val="27"/>
+          <w:szCs w:val="27"/>
+        </w:rPr>
+        <w:t>Math</w:t>
+      </w:r>
+      <w:r>
+        <w:rPr>
+          <w:rFonts w:ascii="Consolas" w:eastAsia="Times New Roman" w:hAnsi="Consolas" w:cs="Times New Roman"/>
+          <w:color w:val="CCCCCC"/>
+          <w:sz w:val="27"/>
+          <w:szCs w:val="27"/>
+        </w:rPr>
+        <w:t>.</w:t>
+      </w:r>
+      <w:r>
+        <w:rPr>
+          <w:rFonts w:ascii="Consolas" w:eastAsia="Times New Roman" w:hAnsi="Consolas" w:cs="Times New Roman"/>
+          <w:color w:val="DCDCAA"/>
+          <w:sz w:val="27"/>
+          <w:szCs w:val="27"/>
+        </w:rPr>
+        <w:t>random</w:t>
+      </w:r>
+      <w:r>
+        <w:rPr>
+          <w:rFonts w:ascii="Consolas" w:eastAsia="Times New Roman" w:hAnsi="Consolas" w:cs="Times New Roman"/>
+          <w:color w:val="CCCCCC"/>
+          <w:sz w:val="27"/>
+          <w:szCs w:val="27"/>
+        </w:rPr>
+        <w:t xml:space="preserve">() </w:t>
+      </w:r>
+      <w:r>
+        <w:rPr>
+          <w:rFonts w:ascii="Consolas" w:eastAsia="Times New Roman" w:hAnsi="Consolas" w:cs="Times New Roman"/>
+          <w:color w:val="D4D4D4"/>
+          <w:sz w:val="27"/>
+          <w:szCs w:val="27"/>
+        </w:rPr>
+        <w:t>*</w:t>
+      </w:r>
+      <w:r>
+        <w:rPr>
+          <w:rFonts w:ascii="Consolas" w:eastAsia="Times New Roman" w:hAnsi="Consolas" w:cs="Times New Roman"/>
+          <w:color w:val="CCCCCC"/>
+          <w:sz w:val="27"/>
+          <w:szCs w:val="27"/>
+        </w:rPr>
+        <w:t xml:space="preserve"> </w:t>
+      </w:r>
+      <w:r>
+        <w:rPr>
+          <w:rFonts w:ascii="Consolas" w:eastAsia="Times New Roman" w:hAnsi="Consolas" w:cs="Times New Roman"/>
+          <w:color w:val="9CDCFE"/>
+          <w:sz w:val="27"/>
+          <w:szCs w:val="27"/>
+        </w:rPr>
+        <w:t>possibleChar</w:t>
+      </w:r>
+      <w:r>
+        <w:rPr>
+          <w:rFonts w:ascii="Consolas" w:eastAsia="Times New Roman" w:hAnsi="Consolas" w:cs="Times New Roman"/>
+          <w:color w:val="CCCCCC"/>
+          <w:sz w:val="27"/>
+          <w:szCs w:val="27"/>
+        </w:rPr>
+        <w:t>.</w:t>
+      </w:r>
+      <w:r>
+        <w:rPr>
+          <w:rFonts w:ascii="Consolas" w:eastAsia="Times New Roman" w:hAnsi="Consolas" w:cs="Times New Roman"/>
+          <w:color w:val="4FC1FF"/>
+          <w:sz w:val="27"/>
+          <w:szCs w:val="27"/>
+        </w:rPr>
+        <w:t>length</w:t>
+      </w:r>
+      <w:r>
+        <w:rPr>
+          <w:rFonts w:ascii="Consolas" w:eastAsia="Times New Roman" w:hAnsi="Consolas" w:cs="Times New Roman"/>
+          <w:color w:val="CCCCCC"/>
+          <w:sz w:val="27"/>
+          <w:szCs w:val="27"/>
+        </w:rPr>
+        <w:t>)</w:t>
+      </w:r>
+    </w:p>
+    <w:p>
+      <w:pPr>
+        <w:shd w:val="clear" w:color="auto" w:fill="1F1F1F"/>
+        <w:spacing w:before="0" w:after="0" w:line="360" w:lineRule="atLeast"/>
+        <w:rPr>
+          <w:rFonts w:ascii="Consolas" w:eastAsia="Times New Roman" w:hAnsi="Consolas" w:cs="Times New Roman"/>
+          <w:color w:val="CCCCCC"/>
+          <w:sz w:val="27"/>
+          <w:szCs w:val="27"/>
+        </w:rPr>
+      </w:pPr>
+      <w:r>
+        <w:rPr>
+          <w:rFonts w:ascii="Consolas" w:eastAsia="Times New Roman" w:hAnsi="Consolas" w:cs="Times New Roman"/>
+          <w:color w:val="CCCCCC"/>
+          <w:sz w:val="27"/>
+          <w:szCs w:val="27"/>
+        </w:rPr>
+        <w:t>      );</w:t>
+      </w:r>
+    </w:p>
+    <w:p>
+      <w:pPr>
+        <w:shd w:val="clear" w:color="auto" w:fill="1F1F1F"/>
+        <w:spacing w:before="0" w:after="0" w:line="360" w:lineRule="atLeast"/>
+        <w:rPr>
+          <w:rFonts w:ascii="Consolas" w:eastAsia="Times New Roman" w:hAnsi="Consolas" w:cs="Times New Roman"/>
+          <w:color w:val="CCCCCC"/>
+          <w:sz w:val="27"/>
+          <w:szCs w:val="27"/>
+        </w:rPr>
+      </w:pPr>
+      <w:r>
+        <w:rPr>
+          <w:rFonts w:ascii="Consolas" w:eastAsia="Times New Roman" w:hAnsi="Consolas" w:cs="Times New Roman"/>
+          <w:color w:val="CCCCCC"/>
+          <w:sz w:val="27"/>
+          <w:szCs w:val="27"/>
+        </w:rPr>
+        <w:t xml:space="preserve">      </w:t>
+      </w:r>
+      <w:r>
+        <w:rPr>
+          <w:rFonts w:ascii="Consolas" w:eastAsia="Times New Roman" w:hAnsi="Consolas" w:cs="Times New Roman"/>
+          <w:color w:val="9CDCFE"/>
+          <w:sz w:val="27"/>
+          <w:szCs w:val="27"/>
+        </w:rPr>
+        <w:t>output</w:t>
+      </w:r>
+      <w:r>
+        <w:rPr>
+          <w:rFonts w:ascii="Consolas" w:eastAsia="Times New Roman" w:hAnsi="Consolas" w:cs="Times New Roman"/>
+          <w:color w:val="CCCCCC"/>
+          <w:sz w:val="27"/>
+          <w:szCs w:val="27"/>
+        </w:rPr>
+        <w:t xml:space="preserve"> </w:t>
+      </w:r>
+      <w:r>
+        <w:rPr>
+          <w:rFonts w:ascii="Consolas" w:eastAsia="Times New Roman" w:hAnsi="Consolas" w:cs="Times New Roman"/>
+          <w:color w:val="D4D4D4"/>
+          <w:sz w:val="27"/>
+          <w:szCs w:val="27"/>
+        </w:rPr>
+        <w:t>+=</w:t>
+      </w:r>
+      <w:r>
+        <w:rPr>
+          <w:rFonts w:ascii="Consolas" w:eastAsia="Times New Roman" w:hAnsi="Consolas" w:cs="Times New Roman"/>
+          <w:color w:val="CCCCCC"/>
+          <w:sz w:val="27"/>
+          <w:szCs w:val="27"/>
+        </w:rPr>
+        <w:t xml:space="preserve"> </w:t>
+      </w:r>
+      <w:r>
+        <w:rPr>
+          <w:rFonts w:ascii="Consolas" w:eastAsia="Times New Roman" w:hAnsi="Consolas" w:cs="Times New Roman"/>
+          <w:color w:val="9CDCFE"/>
+          <w:sz w:val="27"/>
+          <w:szCs w:val="27"/>
+        </w:rPr>
+        <w:t>randomCharacter</w:t>
+      </w:r>
+      <w:r>
+        <w:rPr>
+          <w:rFonts w:ascii="Consolas" w:eastAsia="Times New Roman" w:hAnsi="Consolas" w:cs="Times New Roman"/>
+          <w:color w:val="CCCCCC"/>
+          <w:sz w:val="27"/>
+          <w:szCs w:val="27"/>
+        </w:rPr>
+        <w:t>;</w:t>
+      </w:r>
+    </w:p>
+    <w:p>
+      <w:pPr>
+        <w:shd w:val="clear" w:color="auto" w:fill="1F1F1F"/>
+        <w:spacing w:before="0" w:after="0" w:line="360" w:lineRule="atLeast"/>
+        <w:rPr>
+          <w:rFonts w:ascii="Consolas" w:eastAsia="Times New Roman" w:hAnsi="Consolas" w:cs="Times New Roman"/>
+          <w:color w:val="CCCCCC"/>
+          <w:sz w:val="27"/>
+          <w:szCs w:val="27"/>
+        </w:rPr>
+      </w:pPr>
+      <w:r>
+        <w:rPr>
+          <w:rFonts w:ascii="Consolas" w:eastAsia="Times New Roman" w:hAnsi="Consolas" w:cs="Times New Roman"/>
+          <w:color w:val="CCCCCC"/>
+          <w:sz w:val="27"/>
+          <w:szCs w:val="27"/>
+        </w:rPr>
+        <w:lastRenderedPageBreak/>
+        <w:t>    }</w:t>
+      </w:r>
+    </w:p>
+    <w:p>
+      <w:pPr>
+        <w:shd w:val="clear" w:color="auto" w:fill="1F1F1F"/>
+        <w:spacing w:before="0" w:after="0" w:line="360" w:lineRule="atLeast"/>
+        <w:rPr>
+          <w:rFonts w:ascii="Consolas" w:eastAsia="Times New Roman" w:hAnsi="Consolas" w:cs="Times New Roman"/>
+          <w:color w:val="CCCCCC"/>
+          <w:sz w:val="27"/>
+          <w:szCs w:val="27"/>
+        </w:rPr>
+      </w:pPr>
+      <w:r>
+        <w:rPr>
+          <w:rFonts w:ascii="Consolas" w:eastAsia="Times New Roman" w:hAnsi="Consolas" w:cs="Times New Roman"/>
+          <w:color w:val="CCCCCC"/>
+          <w:sz w:val="27"/>
+          <w:szCs w:val="27"/>
+        </w:rPr>
+        <w:t xml:space="preserve">    </w:t>
+      </w:r>
+      <w:r>
+        <w:rPr>
+          <w:rFonts w:ascii="Consolas" w:eastAsia="Times New Roman" w:hAnsi="Consolas" w:cs="Times New Roman"/>
+          <w:color w:val="C586C0"/>
+          <w:sz w:val="27"/>
+          <w:szCs w:val="27"/>
+        </w:rPr>
+        <w:t>return</w:t>
+      </w:r>
+      <w:r>
+        <w:rPr>
+          <w:rFonts w:ascii="Consolas" w:eastAsia="Times New Roman" w:hAnsi="Consolas" w:cs="Times New Roman"/>
+          <w:color w:val="CCCCCC"/>
+          <w:sz w:val="27"/>
+          <w:szCs w:val="27"/>
+        </w:rPr>
+        <w:t xml:space="preserve"> </w:t>
+      </w:r>
+      <w:r>
+        <w:rPr>
+          <w:rFonts w:ascii="Consolas" w:eastAsia="Times New Roman" w:hAnsi="Consolas" w:cs="Times New Roman"/>
+          <w:color w:val="9CDCFE"/>
+          <w:sz w:val="27"/>
+          <w:szCs w:val="27"/>
+        </w:rPr>
+        <w:t>output</w:t>
+      </w:r>
+      <w:r>
+        <w:rPr>
+          <w:rFonts w:ascii="Consolas" w:eastAsia="Times New Roman" w:hAnsi="Consolas" w:cs="Times New Roman"/>
+          <w:color w:val="CCCCCC"/>
+          <w:sz w:val="27"/>
+          <w:szCs w:val="27"/>
+        </w:rPr>
+        <w:t>;</w:t>
+      </w:r>
+    </w:p>
+    <w:p>
+      <w:pPr>
+        <w:shd w:val="clear" w:color="auto" w:fill="1F1F1F"/>
+        <w:spacing w:before="0" w:after="0" w:line="360" w:lineRule="atLeast"/>
+        <w:rPr>
+          <w:rFonts w:ascii="Consolas" w:eastAsia="Times New Roman" w:hAnsi="Consolas" w:cs="Times New Roman"/>
+          <w:color w:val="CCCCCC"/>
+          <w:sz w:val="27"/>
+          <w:szCs w:val="27"/>
+        </w:rPr>
+      </w:pPr>
+      <w:r>
+        <w:rPr>
+          <w:rFonts w:ascii="Consolas" w:eastAsia="Times New Roman" w:hAnsi="Consolas" w:cs="Times New Roman"/>
+          <w:color w:val="CCCCCC"/>
+          <w:sz w:val="27"/>
+          <w:szCs w:val="27"/>
+        </w:rPr>
+        <w:t xml:space="preserve">  } </w:t>
+      </w:r>
+      <w:r>
+        <w:rPr>
+          <w:rFonts w:ascii="Consolas" w:eastAsia="Times New Roman" w:hAnsi="Consolas" w:cs="Times New Roman"/>
+          <w:color w:val="C586C0"/>
+          <w:sz w:val="27"/>
+          <w:szCs w:val="27"/>
+        </w:rPr>
+        <w:t>else</w:t>
+      </w:r>
+      <w:r>
+        <w:rPr>
+          <w:rFonts w:ascii="Consolas" w:eastAsia="Times New Roman" w:hAnsi="Consolas" w:cs="Times New Roman"/>
+          <w:color w:val="CCCCCC"/>
+          <w:sz w:val="27"/>
+          <w:szCs w:val="27"/>
+        </w:rPr>
+        <w:t xml:space="preserve"> {</w:t>
+      </w:r>
+    </w:p>
+    <w:p>
+      <w:pPr>
+        <w:shd w:val="clear" w:color="auto" w:fill="1F1F1F"/>
+        <w:spacing w:before="0" w:after="0" w:line="360" w:lineRule="atLeast"/>
+        <w:rPr>
+          <w:rFonts w:ascii="Consolas" w:eastAsia="Times New Roman" w:hAnsi="Consolas" w:cs="Times New Roman"/>
+          <w:color w:val="CCCCCC"/>
+          <w:sz w:val="27"/>
+          <w:szCs w:val="27"/>
+        </w:rPr>
+      </w:pPr>
+      <w:r>
+        <w:rPr>
+          <w:rFonts w:ascii="Consolas" w:eastAsia="Times New Roman" w:hAnsi="Consolas" w:cs="Times New Roman"/>
+          <w:color w:val="CCCCCC"/>
+          <w:sz w:val="27"/>
+          <w:szCs w:val="27"/>
+        </w:rPr>
+        <w:t xml:space="preserve">    </w:t>
+      </w:r>
+      <w:r>
+        <w:rPr>
+          <w:rFonts w:ascii="Consolas" w:eastAsia="Times New Roman" w:hAnsi="Consolas" w:cs="Times New Roman"/>
+          <w:color w:val="C586C0"/>
+          <w:sz w:val="27"/>
+          <w:szCs w:val="27"/>
+        </w:rPr>
+        <w:t>return</w:t>
+      </w:r>
+      <w:r>
+        <w:rPr>
+          <w:rFonts w:ascii="Consolas" w:eastAsia="Times New Roman" w:hAnsi="Consolas" w:cs="Times New Roman"/>
+          <w:color w:val="CCCCCC"/>
+          <w:sz w:val="27"/>
+          <w:szCs w:val="27"/>
+        </w:rPr>
+        <w:t xml:space="preserve"> </w:t>
+      </w:r>
+      <w:r>
+        <w:rPr>
+          <w:rFonts w:ascii="Consolas" w:eastAsia="Times New Roman" w:hAnsi="Consolas" w:cs="Times New Roman"/>
+          <w:color w:val="569CD6"/>
+          <w:sz w:val="27"/>
+          <w:szCs w:val="27"/>
+        </w:rPr>
+        <w:t>false</w:t>
+      </w:r>
+      <w:r>
+        <w:rPr>
+          <w:rFonts w:ascii="Consolas" w:eastAsia="Times New Roman" w:hAnsi="Consolas" w:cs="Times New Roman"/>
+          <w:color w:val="CCCCCC"/>
+          <w:sz w:val="27"/>
+          <w:szCs w:val="27"/>
+        </w:rPr>
+        <w:t>;</w:t>
+      </w:r>
+    </w:p>
+    <w:p>
+      <w:pPr>
+        <w:shd w:val="clear" w:color="auto" w:fill="1F1F1F"/>
+        <w:spacing w:before="0" w:after="0" w:line="360" w:lineRule="atLeast"/>
+        <w:rPr>
+          <w:rFonts w:ascii="Consolas" w:eastAsia="Times New Roman" w:hAnsi="Consolas" w:cs="Times New Roman"/>
+          <w:color w:val="CCCCCC"/>
+          <w:sz w:val="27"/>
+          <w:szCs w:val="27"/>
+        </w:rPr>
+      </w:pPr>
+      <w:r>
+        <w:rPr>
+          <w:rFonts w:ascii="Consolas" w:eastAsia="Times New Roman" w:hAnsi="Consolas" w:cs="Times New Roman"/>
+          <w:color w:val="CCCCCC"/>
+          <w:sz w:val="27"/>
+          <w:szCs w:val="27"/>
+        </w:rPr>
+        <w:t>  }</w:t>
+      </w:r>
+    </w:p>
+    <w:p>
+      <w:pPr>
+        <w:shd w:val="clear" w:color="auto" w:fill="1F1F1F"/>
+        <w:spacing w:before="0" w:after="0" w:line="360" w:lineRule="atLeast"/>
+        <w:rPr>
+          <w:rFonts w:ascii="Consolas" w:eastAsia="Times New Roman" w:hAnsi="Consolas" w:cs="Times New Roman"/>
+          <w:color w:val="CCCCCC"/>
+          <w:sz w:val="27"/>
+          <w:szCs w:val="27"/>
+        </w:rPr>
+      </w:pPr>
+      <w:r>
+        <w:rPr>
+          <w:rFonts w:ascii="Consolas" w:eastAsia="Times New Roman" w:hAnsi="Consolas" w:cs="Times New Roman"/>
+          <w:color w:val="CCCCCC"/>
+          <w:sz w:val="27"/>
+          <w:szCs w:val="27"/>
+        </w:rPr>
+        <w:t>};</w:t>
+      </w:r>
+    </w:p>
+    <w:p>
       <w:bookmarkStart w:id="0" w:name="_GoBack"/>
       <w:bookmarkEnd w:id="0"/>
     </w:p>

</xml_diff>

<commit_message>
add: twilio sms service
</commit_message>
<xml_diff>
--- a/Row Node Project/Project Note.docx
+++ b/Row Node Project/Project Note.docx
@@ -135,20 +135,29 @@
         <w:t>Note:</w:t>
       </w:r>
       <w:r>
-        <w:t xml:space="preserve"> to use node environment variable first need to run this command into cmd or vs code terminal: NODE_ENV=production. Here production means environment variable value</w:t>
-      </w:r>
-    </w:p>
-    <w:p>
-      <w:pPr>
-        <w:shd w:val="clear" w:color="auto" w:fill="1F1F1F"/>
-        <w:spacing w:before="0" w:after="0" w:line="360" w:lineRule="atLeast"/>
-        <w:rPr>
-          <w:rFonts w:ascii="Consolas" w:eastAsia="Times New Roman" w:hAnsi="Consolas" w:cs="Times New Roman"/>
-          <w:color w:val="CCCCCC"/>
-          <w:sz w:val="27"/>
-          <w:szCs w:val="27"/>
-        </w:rPr>
-      </w:pPr>
+        <w:t xml:space="preserve"> to use node environment variable first need to run this command into </w:t>
+      </w:r>
+      <w:proofErr w:type="spellStart"/>
+      <w:r>
+        <w:t>cmd</w:t>
+      </w:r>
+      <w:proofErr w:type="spellEnd"/>
+      <w:r>
+        <w:t xml:space="preserve"> or vs code terminal: NODE_ENV=production. Here production means environment variable value</w:t>
+      </w:r>
+    </w:p>
+    <w:p>
+      <w:pPr>
+        <w:shd w:val="clear" w:color="auto" w:fill="1F1F1F"/>
+        <w:spacing w:before="0" w:after="0" w:line="360" w:lineRule="atLeast"/>
+        <w:rPr>
+          <w:rFonts w:ascii="Consolas" w:eastAsia="Times New Roman" w:hAnsi="Consolas" w:cs="Times New Roman"/>
+          <w:color w:val="CCCCCC"/>
+          <w:sz w:val="27"/>
+          <w:szCs w:val="27"/>
+        </w:rPr>
+      </w:pPr>
+      <w:proofErr w:type="spellStart"/>
       <w:proofErr w:type="gramStart"/>
       <w:r>
         <w:rPr>
@@ -177,6 +186,7 @@
         </w:rPr>
         <w:t>setHeader</w:t>
       </w:r>
+      <w:proofErr w:type="spellEnd"/>
       <w:proofErr w:type="gramEnd"/>
       <w:r>
         <w:rPr>
@@ -242,7 +252,23 @@
         </w:numPr>
       </w:pPr>
       <w:r>
-        <w:t xml:space="preserve">Handle error handling while passing realData means post data. Use trycatch and if any error </w:t>
+        <w:t xml:space="preserve">Handle error handling while passing </w:t>
+      </w:r>
+      <w:proofErr w:type="spellStart"/>
+      <w:r>
+        <w:t>realData</w:t>
+      </w:r>
+      <w:proofErr w:type="spellEnd"/>
+      <w:r>
+        <w:t xml:space="preserve"> means post data. Use </w:t>
+      </w:r>
+      <w:proofErr w:type="spellStart"/>
+      <w:r>
+        <w:t>trycatch</w:t>
+      </w:r>
+      <w:proofErr w:type="spellEnd"/>
+      <w:r>
+        <w:t xml:space="preserve"> and if any error </w:t>
       </w:r>
       <w:proofErr w:type="gramStart"/>
       <w:r>
@@ -250,7 +276,23 @@
       </w:r>
       <w:proofErr w:type="gramEnd"/>
       <w:r>
-        <w:t xml:space="preserve"> then set realData as empty object otherwise in try block set it to realData.</w:t>
+        <w:t xml:space="preserve"> then set </w:t>
+      </w:r>
+      <w:proofErr w:type="spellStart"/>
+      <w:r>
+        <w:t>realData</w:t>
+      </w:r>
+      <w:proofErr w:type="spellEnd"/>
+      <w:r>
+        <w:t xml:space="preserve"> as empty object otherwise in try block set it to </w:t>
+      </w:r>
+      <w:proofErr w:type="spellStart"/>
+      <w:r>
+        <w:t>realData</w:t>
+      </w:r>
+      <w:proofErr w:type="spellEnd"/>
+      <w:r>
+        <w:t>.</w:t>
       </w:r>
     </w:p>
     <w:p>
@@ -262,7 +304,31 @@
         </w:numPr>
       </w:pPr>
       <w:r>
-        <w:t>Do it into another function(realData)… inside ‘parseData(jsonString)’ use try catch and use one variable. Return actual data inside try block and return empty inside catch block</w:t>
+        <w:t>Do it into another function(</w:t>
+      </w:r>
+      <w:proofErr w:type="spellStart"/>
+      <w:r>
+        <w:t>realData</w:t>
+      </w:r>
+      <w:proofErr w:type="spellEnd"/>
+      <w:r>
+        <w:t>)… inside ‘</w:t>
+      </w:r>
+      <w:proofErr w:type="spellStart"/>
+      <w:r>
+        <w:t>parseData</w:t>
+      </w:r>
+      <w:proofErr w:type="spellEnd"/>
+      <w:r>
+        <w:t>(</w:t>
+      </w:r>
+      <w:proofErr w:type="spellStart"/>
+      <w:r>
+        <w:t>jsonString</w:t>
+      </w:r>
+      <w:proofErr w:type="spellEnd"/>
+      <w:r>
+        <w:t>)’ use try catch and use one variable. Return actual data inside try block and return empty inside catch block</w:t>
       </w:r>
     </w:p>
     <w:p>
@@ -637,6 +703,7 @@
           <w:szCs w:val="27"/>
         </w:rPr>
       </w:pPr>
+      <w:proofErr w:type="spellStart"/>
       <w:proofErr w:type="gramStart"/>
       <w:r>
         <w:rPr>
@@ -665,6 +732,7 @@
         </w:rPr>
         <w:t>parseJSON</w:t>
       </w:r>
+      <w:proofErr w:type="spellEnd"/>
       <w:proofErr w:type="gramEnd"/>
       <w:r>
         <w:rPr>
@@ -693,6 +761,7 @@
         </w:rPr>
         <w:t xml:space="preserve"> (</w:t>
       </w:r>
+      <w:proofErr w:type="spellStart"/>
       <w:r>
         <w:rPr>
           <w:rFonts w:ascii="Consolas" w:eastAsia="Times New Roman" w:hAnsi="Consolas" w:cs="Times New Roman"/>
@@ -702,6 +771,7 @@
         </w:rPr>
         <w:t>jsonString</w:t>
       </w:r>
+      <w:proofErr w:type="spellEnd"/>
       <w:r>
         <w:rPr>
           <w:rFonts w:ascii="Consolas" w:eastAsia="Times New Roman" w:hAnsi="Consolas" w:cs="Times New Roman"/>
@@ -916,6 +986,7 @@
         </w:rPr>
         <w:t xml:space="preserve"> </w:t>
       </w:r>
+      <w:proofErr w:type="spellStart"/>
       <w:r>
         <w:rPr>
           <w:rFonts w:ascii="Consolas" w:eastAsia="Times New Roman" w:hAnsi="Consolas" w:cs="Times New Roman"/>
@@ -943,6 +1014,7 @@
         </w:rPr>
         <w:t>parse</w:t>
       </w:r>
+      <w:proofErr w:type="spellEnd"/>
       <w:r>
         <w:rPr>
           <w:rFonts w:ascii="Consolas" w:eastAsia="Times New Roman" w:hAnsi="Consolas" w:cs="Times New Roman"/>
@@ -952,6 +1024,7 @@
         </w:rPr>
         <w:t>(</w:t>
       </w:r>
+      <w:proofErr w:type="spellStart"/>
       <w:r>
         <w:rPr>
           <w:rFonts w:ascii="Consolas" w:eastAsia="Times New Roman" w:hAnsi="Consolas" w:cs="Times New Roman"/>
@@ -961,6 +1034,7 @@
         </w:rPr>
         <w:t>jsonString</w:t>
       </w:r>
+      <w:proofErr w:type="spellEnd"/>
       <w:r>
         <w:rPr>
           <w:rFonts w:ascii="Consolas" w:eastAsia="Times New Roman" w:hAnsi="Consolas" w:cs="Times New Roman"/>
@@ -1268,6 +1342,7 @@
           <w:szCs w:val="27"/>
         </w:rPr>
       </w:pPr>
+      <w:proofErr w:type="spellStart"/>
       <w:proofErr w:type="gramStart"/>
       <w:r>
         <w:rPr>
@@ -1296,6 +1371,7 @@
         </w:rPr>
         <w:t>exports</w:t>
       </w:r>
+      <w:proofErr w:type="spellEnd"/>
       <w:proofErr w:type="gramEnd"/>
       <w:r>
         <w:rPr>
@@ -1472,6 +1548,7 @@
           <w:szCs w:val="27"/>
         </w:rPr>
       </w:pPr>
+      <w:proofErr w:type="spellStart"/>
       <w:proofErr w:type="gramStart"/>
       <w:r>
         <w:rPr>
@@ -1500,6 +1577,7 @@
         </w:rPr>
         <w:t>createRandomString</w:t>
       </w:r>
+      <w:proofErr w:type="spellEnd"/>
       <w:proofErr w:type="gramEnd"/>
       <w:r>
         <w:rPr>
@@ -1528,6 +1606,7 @@
         </w:rPr>
         <w:t xml:space="preserve"> (</w:t>
       </w:r>
+      <w:proofErr w:type="spellStart"/>
       <w:r>
         <w:rPr>
           <w:rFonts w:ascii="Consolas" w:eastAsia="Times New Roman" w:hAnsi="Consolas" w:cs="Times New Roman"/>
@@ -1537,6 +1616,7 @@
         </w:rPr>
         <w:t>strlen</w:t>
       </w:r>
+      <w:proofErr w:type="spellEnd"/>
       <w:r>
         <w:rPr>
           <w:rFonts w:ascii="Consolas" w:eastAsia="Times New Roman" w:hAnsi="Consolas" w:cs="Times New Roman"/>
@@ -1603,6 +1683,7 @@
         </w:rPr>
         <w:t xml:space="preserve"> </w:t>
       </w:r>
+      <w:proofErr w:type="spellStart"/>
       <w:r>
         <w:rPr>
           <w:rFonts w:ascii="Consolas" w:eastAsia="Times New Roman" w:hAnsi="Consolas" w:cs="Times New Roman"/>
@@ -1612,6 +1693,7 @@
         </w:rPr>
         <w:t>len</w:t>
       </w:r>
+      <w:proofErr w:type="spellEnd"/>
       <w:r>
         <w:rPr>
           <w:rFonts w:ascii="Consolas" w:eastAsia="Times New Roman" w:hAnsi="Consolas" w:cs="Times New Roman"/>
@@ -1639,6 +1721,7 @@
         </w:rPr>
         <w:t xml:space="preserve"> </w:t>
       </w:r>
+      <w:proofErr w:type="spellStart"/>
       <w:r>
         <w:rPr>
           <w:rFonts w:ascii="Consolas" w:eastAsia="Times New Roman" w:hAnsi="Consolas" w:cs="Times New Roman"/>
@@ -1648,6 +1731,7 @@
         </w:rPr>
         <w:t>strlen</w:t>
       </w:r>
+      <w:proofErr w:type="spellEnd"/>
       <w:r>
         <w:rPr>
           <w:rFonts w:ascii="Consolas" w:eastAsia="Times New Roman" w:hAnsi="Consolas" w:cs="Times New Roman"/>
@@ -1678,6 +1762,7 @@
         </w:rPr>
         <w:t xml:space="preserve">  </w:t>
       </w:r>
+      <w:proofErr w:type="spellStart"/>
       <w:r>
         <w:rPr>
           <w:rFonts w:ascii="Consolas" w:eastAsia="Times New Roman" w:hAnsi="Consolas" w:cs="Times New Roman"/>
@@ -1687,6 +1772,7 @@
         </w:rPr>
         <w:t>len</w:t>
       </w:r>
+      <w:proofErr w:type="spellEnd"/>
       <w:r>
         <w:rPr>
           <w:rFonts w:ascii="Consolas" w:eastAsia="Times New Roman" w:hAnsi="Consolas" w:cs="Times New Roman"/>
@@ -1714,6 +1800,7 @@
         </w:rPr>
         <w:t xml:space="preserve"> </w:t>
       </w:r>
+      <w:proofErr w:type="spellStart"/>
       <w:r>
         <w:rPr>
           <w:rFonts w:ascii="Consolas" w:eastAsia="Times New Roman" w:hAnsi="Consolas" w:cs="Times New Roman"/>
@@ -1723,15 +1810,17 @@
         </w:rPr>
         <w:t>typeof</w:t>
       </w:r>
-      <w:r>
-        <w:rPr>
-          <w:rFonts w:ascii="Consolas" w:eastAsia="Times New Roman" w:hAnsi="Consolas" w:cs="Times New Roman"/>
-          <w:color w:val="CCCCCC"/>
-          <w:sz w:val="27"/>
-          <w:szCs w:val="27"/>
-        </w:rPr>
-        <w:t xml:space="preserve"> </w:t>
-      </w:r>
+      <w:proofErr w:type="spellEnd"/>
+      <w:r>
+        <w:rPr>
+          <w:rFonts w:ascii="Consolas" w:eastAsia="Times New Roman" w:hAnsi="Consolas" w:cs="Times New Roman"/>
+          <w:color w:val="CCCCCC"/>
+          <w:sz w:val="27"/>
+          <w:szCs w:val="27"/>
+        </w:rPr>
+        <w:t xml:space="preserve"> </w:t>
+      </w:r>
+      <w:proofErr w:type="spellStart"/>
       <w:r>
         <w:rPr>
           <w:rFonts w:ascii="Consolas" w:eastAsia="Times New Roman" w:hAnsi="Consolas" w:cs="Times New Roman"/>
@@ -1741,6 +1830,7 @@
         </w:rPr>
         <w:t>strlen</w:t>
       </w:r>
+      <w:proofErr w:type="spellEnd"/>
       <w:r>
         <w:rPr>
           <w:rFonts w:ascii="Consolas" w:eastAsia="Times New Roman" w:hAnsi="Consolas" w:cs="Times New Roman"/>
@@ -1804,6 +1894,7 @@
         </w:rPr>
         <w:t xml:space="preserve"> </w:t>
       </w:r>
+      <w:proofErr w:type="spellStart"/>
       <w:r>
         <w:rPr>
           <w:rFonts w:ascii="Consolas" w:eastAsia="Times New Roman" w:hAnsi="Consolas" w:cs="Times New Roman"/>
@@ -1813,6 +1904,7 @@
         </w:rPr>
         <w:t>strlen</w:t>
       </w:r>
+      <w:proofErr w:type="spellEnd"/>
       <w:r>
         <w:rPr>
           <w:rFonts w:ascii="Consolas" w:eastAsia="Times New Roman" w:hAnsi="Consolas" w:cs="Times New Roman"/>
@@ -1878,6 +1970,7 @@
         </w:rPr>
         <w:t xml:space="preserve"> </w:t>
       </w:r>
+      <w:proofErr w:type="spellStart"/>
       <w:r>
         <w:rPr>
           <w:rFonts w:ascii="Consolas" w:eastAsia="Times New Roman" w:hAnsi="Consolas" w:cs="Times New Roman"/>
@@ -1887,6 +1980,7 @@
         </w:rPr>
         <w:t>strlen</w:t>
       </w:r>
+      <w:proofErr w:type="spellEnd"/>
       <w:r>
         <w:rPr>
           <w:rFonts w:ascii="Consolas" w:eastAsia="Times New Roman" w:hAnsi="Consolas" w:cs="Times New Roman"/>
@@ -1971,6 +2065,7 @@
         </w:rPr>
         <w:t xml:space="preserve"> (</w:t>
       </w:r>
+      <w:proofErr w:type="spellStart"/>
       <w:r>
         <w:rPr>
           <w:rFonts w:ascii="Consolas" w:eastAsia="Times New Roman" w:hAnsi="Consolas" w:cs="Times New Roman"/>
@@ -1980,6 +2075,7 @@
         </w:rPr>
         <w:t>len</w:t>
       </w:r>
+      <w:proofErr w:type="spellEnd"/>
       <w:r>
         <w:rPr>
           <w:rFonts w:ascii="Consolas" w:eastAsia="Times New Roman" w:hAnsi="Consolas" w:cs="Times New Roman"/>
@@ -2028,6 +2124,7 @@
         </w:rPr>
         <w:t xml:space="preserve"> </w:t>
       </w:r>
+      <w:proofErr w:type="spellStart"/>
       <w:r>
         <w:rPr>
           <w:rFonts w:ascii="Consolas" w:eastAsia="Times New Roman" w:hAnsi="Consolas" w:cs="Times New Roman"/>
@@ -2037,6 +2134,7 @@
         </w:rPr>
         <w:t>possibleChar</w:t>
       </w:r>
+      <w:proofErr w:type="spellEnd"/>
       <w:r>
         <w:rPr>
           <w:rFonts w:ascii="Consolas" w:eastAsia="Times New Roman" w:hAnsi="Consolas" w:cs="Times New Roman"/>
@@ -2244,6 +2342,7 @@
         </w:rPr>
         <w:t xml:space="preserve"> </w:t>
       </w:r>
+      <w:proofErr w:type="spellStart"/>
       <w:r>
         <w:rPr>
           <w:rFonts w:ascii="Consolas" w:eastAsia="Times New Roman" w:hAnsi="Consolas" w:cs="Times New Roman"/>
@@ -2253,6 +2352,7 @@
         </w:rPr>
         <w:t>i</w:t>
       </w:r>
+      <w:proofErr w:type="spellEnd"/>
       <w:r>
         <w:rPr>
           <w:rFonts w:ascii="Consolas" w:eastAsia="Times New Roman" w:hAnsi="Consolas" w:cs="Times New Roman"/>
@@ -2298,6 +2398,7 @@
         </w:rPr>
         <w:t xml:space="preserve">; </w:t>
       </w:r>
+      <w:proofErr w:type="spellStart"/>
       <w:r>
         <w:rPr>
           <w:rFonts w:ascii="Consolas" w:eastAsia="Times New Roman" w:hAnsi="Consolas" w:cs="Times New Roman"/>
@@ -2307,6 +2408,7 @@
         </w:rPr>
         <w:t>i</w:t>
       </w:r>
+      <w:proofErr w:type="spellEnd"/>
       <w:r>
         <w:rPr>
           <w:rFonts w:ascii="Consolas" w:eastAsia="Times New Roman" w:hAnsi="Consolas" w:cs="Times New Roman"/>
@@ -2334,6 +2436,7 @@
         </w:rPr>
         <w:t xml:space="preserve"> </w:t>
       </w:r>
+      <w:proofErr w:type="spellStart"/>
       <w:r>
         <w:rPr>
           <w:rFonts w:ascii="Consolas" w:eastAsia="Times New Roman" w:hAnsi="Consolas" w:cs="Times New Roman"/>
@@ -2343,6 +2446,7 @@
         </w:rPr>
         <w:t>len</w:t>
       </w:r>
+      <w:proofErr w:type="spellEnd"/>
       <w:r>
         <w:rPr>
           <w:rFonts w:ascii="Consolas" w:eastAsia="Times New Roman" w:hAnsi="Consolas" w:cs="Times New Roman"/>
@@ -2352,6 +2456,7 @@
         </w:rPr>
         <w:t xml:space="preserve">; </w:t>
       </w:r>
+      <w:proofErr w:type="spellStart"/>
       <w:r>
         <w:rPr>
           <w:rFonts w:ascii="Consolas" w:eastAsia="Times New Roman" w:hAnsi="Consolas" w:cs="Times New Roman"/>
@@ -2361,6 +2466,7 @@
         </w:rPr>
         <w:t>i</w:t>
       </w:r>
+      <w:proofErr w:type="spellEnd"/>
       <w:r>
         <w:rPr>
           <w:rFonts w:ascii="Consolas" w:eastAsia="Times New Roman" w:hAnsi="Consolas" w:cs="Times New Roman"/>
@@ -2418,6 +2524,7 @@
         </w:rPr>
         <w:t xml:space="preserve"> </w:t>
       </w:r>
+      <w:proofErr w:type="spellStart"/>
       <w:r>
         <w:rPr>
           <w:rFonts w:ascii="Consolas" w:eastAsia="Times New Roman" w:hAnsi="Consolas" w:cs="Times New Roman"/>
@@ -2427,6 +2534,7 @@
         </w:rPr>
         <w:t>randomCharacter</w:t>
       </w:r>
+      <w:proofErr w:type="spellEnd"/>
       <w:r>
         <w:rPr>
           <w:rFonts w:ascii="Consolas" w:eastAsia="Times New Roman" w:hAnsi="Consolas" w:cs="Times New Roman"/>
@@ -2454,6 +2562,7 @@
         </w:rPr>
         <w:t xml:space="preserve"> </w:t>
       </w:r>
+      <w:proofErr w:type="spellStart"/>
       <w:r>
         <w:rPr>
           <w:rFonts w:ascii="Consolas" w:eastAsia="Times New Roman" w:hAnsi="Consolas" w:cs="Times New Roman"/>
@@ -2481,6 +2590,7 @@
         </w:rPr>
         <w:t>charAt</w:t>
       </w:r>
+      <w:proofErr w:type="spellEnd"/>
       <w:r>
         <w:rPr>
           <w:rFonts w:ascii="Consolas" w:eastAsia="Times New Roman" w:hAnsi="Consolas" w:cs="Times New Roman"/>
@@ -2511,6 +2621,7 @@
         </w:rPr>
         <w:t xml:space="preserve">        </w:t>
       </w:r>
+      <w:proofErr w:type="spellStart"/>
       <w:r>
         <w:rPr>
           <w:rFonts w:ascii="Consolas" w:eastAsia="Times New Roman" w:hAnsi="Consolas" w:cs="Times New Roman"/>
@@ -2538,6 +2649,7 @@
         </w:rPr>
         <w:t>floor</w:t>
       </w:r>
+      <w:proofErr w:type="spellEnd"/>
       <w:r>
         <w:rPr>
           <w:rFonts w:ascii="Consolas" w:eastAsia="Times New Roman" w:hAnsi="Consolas" w:cs="Times New Roman"/>
@@ -2547,6 +2659,7 @@
         </w:rPr>
         <w:t>(</w:t>
       </w:r>
+      <w:proofErr w:type="spellStart"/>
       <w:r>
         <w:rPr>
           <w:rFonts w:ascii="Consolas" w:eastAsia="Times New Roman" w:hAnsi="Consolas" w:cs="Times New Roman"/>
@@ -2574,6 +2687,7 @@
         </w:rPr>
         <w:t>random</w:t>
       </w:r>
+      <w:proofErr w:type="spellEnd"/>
       <w:r>
         <w:rPr>
           <w:rFonts w:ascii="Consolas" w:eastAsia="Times New Roman" w:hAnsi="Consolas" w:cs="Times New Roman"/>
@@ -2601,6 +2715,7 @@
         </w:rPr>
         <w:t xml:space="preserve"> </w:t>
       </w:r>
+      <w:proofErr w:type="spellStart"/>
       <w:r>
         <w:rPr>
           <w:rFonts w:ascii="Consolas" w:eastAsia="Times New Roman" w:hAnsi="Consolas" w:cs="Times New Roman"/>
@@ -2628,6 +2743,7 @@
         </w:rPr>
         <w:t>length</w:t>
       </w:r>
+      <w:proofErr w:type="spellEnd"/>
       <w:r>
         <w:rPr>
           <w:rFonts w:ascii="Consolas" w:eastAsia="Times New Roman" w:hAnsi="Consolas" w:cs="Times New Roman"/>
@@ -2715,6 +2831,7 @@
         </w:rPr>
         <w:t xml:space="preserve"> </w:t>
       </w:r>
+      <w:proofErr w:type="spellStart"/>
       <w:r>
         <w:rPr>
           <w:rFonts w:ascii="Consolas" w:eastAsia="Times New Roman" w:hAnsi="Consolas" w:cs="Times New Roman"/>
@@ -2724,6 +2841,7 @@
         </w:rPr>
         <w:t>randomCharacter</w:t>
       </w:r>
+      <w:proofErr w:type="spellEnd"/>
       <w:r>
         <w:rPr>
           <w:rFonts w:ascii="Consolas" w:eastAsia="Times New Roman" w:hAnsi="Consolas" w:cs="Times New Roman"/>
@@ -2949,6 +3067,91 @@
           <w:szCs w:val="27"/>
         </w:rPr>
         <w:t>};</w:t>
+      </w:r>
+    </w:p>
+    <w:p/>
+    <w:p>
+      <w:pPr>
+        <w:rPr>
+          <w:b/>
+          <w:bCs/>
+        </w:rPr>
+      </w:pPr>
+      <w:r>
+        <w:rPr>
+          <w:b/>
+          <w:bCs/>
+        </w:rPr>
+        <w:t xml:space="preserve">Send notification of </w:t>
+      </w:r>
+      <w:proofErr w:type="spellStart"/>
+      <w:r>
+        <w:rPr>
+          <w:b/>
+          <w:bCs/>
+        </w:rPr>
+        <w:t>sms</w:t>
+      </w:r>
+      <w:proofErr w:type="spellEnd"/>
+      <w:r>
+        <w:rPr>
+          <w:b/>
+          <w:bCs/>
+        </w:rPr>
+        <w:t xml:space="preserve"> using </w:t>
+      </w:r>
+      <w:proofErr w:type="spellStart"/>
+      <w:r>
+        <w:rPr>
+          <w:b/>
+          <w:bCs/>
+        </w:rPr>
+        <w:t>twilio</w:t>
+      </w:r>
+      <w:proofErr w:type="spellEnd"/>
+      <w:r>
+        <w:rPr>
+          <w:b/>
+          <w:bCs/>
+        </w:rPr>
+        <w:t xml:space="preserve"> </w:t>
+      </w:r>
+      <w:proofErr w:type="spellStart"/>
+      <w:r>
+        <w:rPr>
+          <w:b/>
+          <w:bCs/>
+        </w:rPr>
+        <w:t>api</w:t>
+      </w:r>
+      <w:proofErr w:type="spellEnd"/>
+      <w:r>
+        <w:rPr>
+          <w:b/>
+          <w:bCs/>
+        </w:rPr>
+        <w:t>:</w:t>
+      </w:r>
+    </w:p>
+    <w:p>
+      <w:r>
+        <w:t xml:space="preserve">Use https for </w:t>
+      </w:r>
+      <w:proofErr w:type="spellStart"/>
+      <w:r>
+        <w:t>twilio</w:t>
+      </w:r>
+      <w:proofErr w:type="spellEnd"/>
+      <w:r>
+        <w:t xml:space="preserve"> </w:t>
+      </w:r>
+      <w:proofErr w:type="spellStart"/>
+      <w:r>
+        <w:t>api</w:t>
+      </w:r>
+      <w:proofErr w:type="spellEnd"/>
+      <w:r>
+        <w:t>. We can’t use http for this.</w:t>
       </w:r>
     </w:p>
     <w:p>

</xml_diff>